<commit_message>
This was on my computer...
</commit_message>
<xml_diff>
--- a/Lab5.docx
+++ b/Lab5.docx
@@ -1182,27 +1182,300 @@
       </w:pPr>
       <w:r>
         <w:rPr>
-          <w:rStyle w:val="KeywordTok"/>
-        </w:rPr>
-        <w:t xml:space="preserve">graphics.off</w:t>
-      </w:r>
-      <w:r>
-        <w:rPr>
-          <w:rStyle w:val="NormalTok"/>
-        </w:rPr>
-        <w:t xml:space="preserve">() </w:t>
-      </w:r>
-      <w:r>
-        <w:rPr>
-          <w:rStyle w:val="CommentTok"/>
-        </w:rPr>
-        <w:t xml:space="preserve">#Found on StackExchange because of error</w:t>
+          <w:rStyle w:val="NormalTok"/>
+        </w:rPr>
+        <w:t xml:space="preserve">sample_means10 &lt;-</w:t>
+      </w:r>
+      <w:r>
+        <w:rPr>
+          <w:rStyle w:val="StringTok"/>
+        </w:rPr>
+        <w:t xml:space="preserve"> </w:t>
+      </w:r>
+      <w:r>
+        <w:rPr>
+          <w:rStyle w:val="KeywordTok"/>
+        </w:rPr>
+        <w:t xml:space="preserve">rep</w:t>
+      </w:r>
+      <w:r>
+        <w:rPr>
+          <w:rStyle w:val="NormalTok"/>
+        </w:rPr>
+        <w:t xml:space="preserve">(</w:t>
+      </w:r>
+      <w:r>
+        <w:rPr>
+          <w:rStyle w:val="DecValTok"/>
+        </w:rPr>
+        <w:t xml:space="preserve">0</w:t>
+      </w:r>
+      <w:r>
+        <w:rPr>
+          <w:rStyle w:val="NormalTok"/>
+        </w:rPr>
+        <w:t xml:space="preserve">, </w:t>
+      </w:r>
+      <w:r>
+        <w:rPr>
+          <w:rStyle w:val="DecValTok"/>
+        </w:rPr>
+        <w:t xml:space="preserve">5000</w:t>
+      </w:r>
+      <w:r>
+        <w:rPr>
+          <w:rStyle w:val="NormalTok"/>
+        </w:rPr>
+        <w:t xml:space="preserve">) </w:t>
       </w:r>
       <w:r>
         <w:br w:type="textWrapping"/>
       </w:r>
       <w:r>
         <w:rPr>
+          <w:rStyle w:val="NormalTok"/>
+        </w:rPr>
+        <w:t xml:space="preserve">sample_means100 &lt;-</w:t>
+      </w:r>
+      <w:r>
+        <w:rPr>
+          <w:rStyle w:val="StringTok"/>
+        </w:rPr>
+        <w:t xml:space="preserve"> </w:t>
+      </w:r>
+      <w:r>
+        <w:rPr>
+          <w:rStyle w:val="KeywordTok"/>
+        </w:rPr>
+        <w:t xml:space="preserve">rep</w:t>
+      </w:r>
+      <w:r>
+        <w:rPr>
+          <w:rStyle w:val="NormalTok"/>
+        </w:rPr>
+        <w:t xml:space="preserve">(</w:t>
+      </w:r>
+      <w:r>
+        <w:rPr>
+          <w:rStyle w:val="DecValTok"/>
+        </w:rPr>
+        <w:t xml:space="preserve">0</w:t>
+      </w:r>
+      <w:r>
+        <w:rPr>
+          <w:rStyle w:val="NormalTok"/>
+        </w:rPr>
+        <w:t xml:space="preserve">, </w:t>
+      </w:r>
+      <w:r>
+        <w:rPr>
+          <w:rStyle w:val="DecValTok"/>
+        </w:rPr>
+        <w:t xml:space="preserve">5000</w:t>
+      </w:r>
+      <w:r>
+        <w:rPr>
+          <w:rStyle w:val="NormalTok"/>
+        </w:rPr>
+        <w:t xml:space="preserve">) </w:t>
+      </w:r>
+      <w:r>
+        <w:br w:type="textWrapping"/>
+      </w:r>
+      <w:r>
+        <w:rPr>
+          <w:rStyle w:val="ControlFlowTok"/>
+        </w:rPr>
+        <w:t xml:space="preserve">for</w:t>
+      </w:r>
+      <w:r>
+        <w:rPr>
+          <w:rStyle w:val="NormalTok"/>
+        </w:rPr>
+        <w:t xml:space="preserve"> (i </w:t>
+      </w:r>
+      <w:r>
+        <w:rPr>
+          <w:rStyle w:val="ControlFlowTok"/>
+        </w:rPr>
+        <w:t xml:space="preserve">in</w:t>
+      </w:r>
+      <w:r>
+        <w:rPr>
+          <w:rStyle w:val="NormalTok"/>
+        </w:rPr>
+        <w:t xml:space="preserve"> </w:t>
+      </w:r>
+      <w:r>
+        <w:rPr>
+          <w:rStyle w:val="DecValTok"/>
+        </w:rPr>
+        <w:t xml:space="preserve">1</w:t>
+      </w:r>
+      <w:r>
+        <w:rPr>
+          <w:rStyle w:val="OperatorTok"/>
+        </w:rPr>
+        <w:t xml:space="preserve">:</w:t>
+      </w:r>
+      <w:r>
+        <w:rPr>
+          <w:rStyle w:val="DecValTok"/>
+        </w:rPr>
+        <w:t xml:space="preserve">5000</w:t>
+      </w:r>
+      <w:r>
+        <w:rPr>
+          <w:rStyle w:val="NormalTok"/>
+        </w:rPr>
+        <w:t xml:space="preserve">) {</w:t>
+      </w:r>
+      <w:r>
+        <w:br w:type="textWrapping"/>
+      </w:r>
+      <w:r>
+        <w:rPr>
+          <w:rStyle w:val="NormalTok"/>
+        </w:rPr>
+        <w:t xml:space="preserve">  samp &lt;-</w:t>
+      </w:r>
+      <w:r>
+        <w:rPr>
+          <w:rStyle w:val="StringTok"/>
+        </w:rPr>
+        <w:t xml:space="preserve"> </w:t>
+      </w:r>
+      <w:r>
+        <w:rPr>
+          <w:rStyle w:val="KeywordTok"/>
+        </w:rPr>
+        <w:t xml:space="preserve">sample</w:t>
+      </w:r>
+      <w:r>
+        <w:rPr>
+          <w:rStyle w:val="NormalTok"/>
+        </w:rPr>
+        <w:t xml:space="preserve">(area, </w:t>
+      </w:r>
+      <w:r>
+        <w:rPr>
+          <w:rStyle w:val="DecValTok"/>
+        </w:rPr>
+        <w:t xml:space="preserve">10</w:t>
+      </w:r>
+      <w:r>
+        <w:rPr>
+          <w:rStyle w:val="NormalTok"/>
+        </w:rPr>
+        <w:t xml:space="preserve">)</w:t>
+      </w:r>
+      <w:r>
+        <w:br w:type="textWrapping"/>
+      </w:r>
+      <w:r>
+        <w:rPr>
+          <w:rStyle w:val="NormalTok"/>
+        </w:rPr>
+        <w:t xml:space="preserve">  sample_means10[i] &lt;-</w:t>
+      </w:r>
+      <w:r>
+        <w:rPr>
+          <w:rStyle w:val="StringTok"/>
+        </w:rPr>
+        <w:t xml:space="preserve"> </w:t>
+      </w:r>
+      <w:r>
+        <w:rPr>
+          <w:rStyle w:val="KeywordTok"/>
+        </w:rPr>
+        <w:t xml:space="preserve">mean</w:t>
+      </w:r>
+      <w:r>
+        <w:rPr>
+          <w:rStyle w:val="NormalTok"/>
+        </w:rPr>
+        <w:t xml:space="preserve">(samp)</w:t>
+      </w:r>
+      <w:r>
+        <w:br w:type="textWrapping"/>
+      </w:r>
+      <w:r>
+        <w:rPr>
+          <w:rStyle w:val="NormalTok"/>
+        </w:rPr>
+        <w:t xml:space="preserve">  samp &lt;-</w:t>
+      </w:r>
+      <w:r>
+        <w:rPr>
+          <w:rStyle w:val="StringTok"/>
+        </w:rPr>
+        <w:t xml:space="preserve"> </w:t>
+      </w:r>
+      <w:r>
+        <w:rPr>
+          <w:rStyle w:val="KeywordTok"/>
+        </w:rPr>
+        <w:t xml:space="preserve">sample</w:t>
+      </w:r>
+      <w:r>
+        <w:rPr>
+          <w:rStyle w:val="NormalTok"/>
+        </w:rPr>
+        <w:t xml:space="preserve">(area, </w:t>
+      </w:r>
+      <w:r>
+        <w:rPr>
+          <w:rStyle w:val="DecValTok"/>
+        </w:rPr>
+        <w:t xml:space="preserve">100</w:t>
+      </w:r>
+      <w:r>
+        <w:rPr>
+          <w:rStyle w:val="NormalTok"/>
+        </w:rPr>
+        <w:t xml:space="preserve">)</w:t>
+      </w:r>
+      <w:r>
+        <w:br w:type="textWrapping"/>
+      </w:r>
+      <w:r>
+        <w:rPr>
+          <w:rStyle w:val="NormalTok"/>
+        </w:rPr>
+        <w:t xml:space="preserve">  sample_means100[i] &lt;-</w:t>
+      </w:r>
+      <w:r>
+        <w:rPr>
+          <w:rStyle w:val="StringTok"/>
+        </w:rPr>
+        <w:t xml:space="preserve"> </w:t>
+      </w:r>
+      <w:r>
+        <w:rPr>
+          <w:rStyle w:val="KeywordTok"/>
+        </w:rPr>
+        <w:t xml:space="preserve">mean</w:t>
+      </w:r>
+      <w:r>
+        <w:rPr>
+          <w:rStyle w:val="NormalTok"/>
+        </w:rPr>
+        <w:t xml:space="preserve">(samp)</w:t>
+      </w:r>
+      <w:r>
+        <w:br w:type="textWrapping"/>
+      </w:r>
+      <w:r>
+        <w:rPr>
+          <w:rStyle w:val="NormalTok"/>
+        </w:rPr>
+        <w:t xml:space="preserve">}</w:t>
+      </w:r>
+      <w:r>
+        <w:br w:type="textWrapping"/>
+      </w:r>
+      <w:r>
+        <w:rPr>
           <w:rStyle w:val="KeywordTok"/>
         </w:rPr>
         <w:t xml:space="preserve">par</w:t>
@@ -1215,154 +1488,345 @@
       </w:r>
       <w:r>
         <w:rPr>
+          <w:rStyle w:val="DataTypeTok"/>
+        </w:rPr>
+        <w:t xml:space="preserve">mfrow =</w:t>
+      </w:r>
+      <w:r>
+        <w:rPr>
+          <w:rStyle w:val="NormalTok"/>
+        </w:rPr>
+        <w:t xml:space="preserve"> </w:t>
+      </w:r>
+      <w:r>
+        <w:rPr>
+          <w:rStyle w:val="KeywordTok"/>
+        </w:rPr>
+        <w:t xml:space="preserve">c</w:t>
+      </w:r>
+      <w:r>
+        <w:rPr>
+          <w:rStyle w:val="NormalTok"/>
+        </w:rPr>
+        <w:t xml:space="preserve">(</w:t>
+      </w:r>
+      <w:r>
+        <w:rPr>
+          <w:rStyle w:val="DecValTok"/>
+        </w:rPr>
+        <w:t xml:space="preserve">3</w:t>
+      </w:r>
+      <w:r>
+        <w:rPr>
+          <w:rStyle w:val="NormalTok"/>
+        </w:rPr>
+        <w:t xml:space="preserve">, </w:t>
+      </w:r>
+      <w:r>
+        <w:rPr>
+          <w:rStyle w:val="DecValTok"/>
+        </w:rPr>
+        <w:t xml:space="preserve">1</w:t>
+      </w:r>
+      <w:r>
+        <w:rPr>
+          <w:rStyle w:val="NormalTok"/>
+        </w:rPr>
+        <w:t xml:space="preserve">))</w:t>
+      </w:r>
+      <w:r>
+        <w:br w:type="textWrapping"/>
+      </w:r>
+      <w:r>
+        <w:rPr>
+          <w:rStyle w:val="NormalTok"/>
+        </w:rPr>
+        <w:t xml:space="preserve">xlimits =</w:t>
+      </w:r>
+      <w:r>
+        <w:rPr>
           <w:rStyle w:val="StringTok"/>
         </w:rPr>
-        <w:t xml:space="preserve">"mar"</w:t>
-      </w:r>
-      <w:r>
-        <w:rPr>
-          <w:rStyle w:val="NormalTok"/>
-        </w:rPr>
-        <w:t xml:space="preserve">) </w:t>
-      </w:r>
-      <w:r>
-        <w:rPr>
-          <w:rStyle w:val="CommentTok"/>
-        </w:rPr>
-        <w:t xml:space="preserve">#Found on StackExchange because of error</w:t>
-      </w:r>
-    </w:p>
-    <w:p>
-      <w:pPr>
-        <w:pStyle w:val="SourceCode"/>
-      </w:pPr>
-      <w:r>
-        <w:rPr>
-          <w:rStyle w:val="VerbatimChar"/>
-        </w:rPr>
-        <w:t xml:space="preserve">## [1] 5.1 4.1 4.1 2.1</w:t>
-      </w:r>
-    </w:p>
-    <w:p>
-      <w:pPr>
-        <w:pStyle w:val="SourceCode"/>
-      </w:pPr>
-      <w:r>
-        <w:rPr>
-          <w:rStyle w:val="KeywordTok"/>
-        </w:rPr>
-        <w:t xml:space="preserve">par</w:t>
-      </w:r>
-      <w:r>
-        <w:rPr>
-          <w:rStyle w:val="NormalTok"/>
-        </w:rPr>
-        <w:t xml:space="preserve">(</w:t>
+        <w:t xml:space="preserve"> </w:t>
+      </w:r>
+      <w:r>
+        <w:rPr>
+          <w:rStyle w:val="KeywordTok"/>
+        </w:rPr>
+        <w:t xml:space="preserve">range</w:t>
+      </w:r>
+      <w:r>
+        <w:rPr>
+          <w:rStyle w:val="NormalTok"/>
+        </w:rPr>
+        <w:t xml:space="preserve">(sample_means10)</w:t>
+      </w:r>
+      <w:r>
+        <w:br w:type="textWrapping"/>
+      </w:r>
+      <w:r>
+        <w:rPr>
+          <w:rStyle w:val="KeywordTok"/>
+        </w:rPr>
+        <w:t xml:space="preserve">hist</w:t>
+      </w:r>
+      <w:r>
+        <w:rPr>
+          <w:rStyle w:val="NormalTok"/>
+        </w:rPr>
+        <w:t xml:space="preserve">(sample_means10, </w:t>
       </w:r>
       <w:r>
         <w:rPr>
           <w:rStyle w:val="DataTypeTok"/>
         </w:rPr>
-        <w:t xml:space="preserve">mar=</w:t>
-      </w:r>
-      <w:r>
-        <w:rPr>
-          <w:rStyle w:val="KeywordTok"/>
-        </w:rPr>
-        <w:t xml:space="preserve">c</w:t>
-      </w:r>
-      <w:r>
-        <w:rPr>
-          <w:rStyle w:val="NormalTok"/>
-        </w:rPr>
-        <w:t xml:space="preserve">(</w:t>
+        <w:t xml:space="preserve">breaks =</w:t>
+      </w:r>
+      <w:r>
+        <w:rPr>
+          <w:rStyle w:val="NormalTok"/>
+        </w:rPr>
+        <w:t xml:space="preserve"> </w:t>
       </w:r>
       <w:r>
         <w:rPr>
           <w:rStyle w:val="DecValTok"/>
         </w:rPr>
-        <w:t xml:space="preserve">1</w:t>
-      </w:r>
-      <w:r>
-        <w:rPr>
-          <w:rStyle w:val="NormalTok"/>
-        </w:rPr>
-        <w:t xml:space="preserve">,</w:t>
+        <w:t xml:space="preserve">20</w:t>
+      </w:r>
+      <w:r>
+        <w:rPr>
+          <w:rStyle w:val="NormalTok"/>
+        </w:rPr>
+        <w:t xml:space="preserve">, </w:t>
+      </w:r>
+      <w:r>
+        <w:rPr>
+          <w:rStyle w:val="DataTypeTok"/>
+        </w:rPr>
+        <w:t xml:space="preserve">xlim =</w:t>
+      </w:r>
+      <w:r>
+        <w:rPr>
+          <w:rStyle w:val="NormalTok"/>
+        </w:rPr>
+        <w:t xml:space="preserve"> xlimits, </w:t>
+      </w:r>
+      <w:r>
+        <w:rPr>
+          <w:rStyle w:val="DataTypeTok"/>
+        </w:rPr>
+        <w:t xml:space="preserve">main =</w:t>
+      </w:r>
+      <w:r>
+        <w:rPr>
+          <w:rStyle w:val="NormalTok"/>
+        </w:rPr>
+        <w:t xml:space="preserve"> </w:t>
+      </w:r>
+      <w:r>
+        <w:rPr>
+          <w:rStyle w:val="StringTok"/>
+        </w:rPr>
+        <w:t xml:space="preserve">"Area of Houses in sample_means10"</w:t>
+      </w:r>
+      <w:r>
+        <w:rPr>
+          <w:rStyle w:val="NormalTok"/>
+        </w:rPr>
+        <w:t xml:space="preserve">, </w:t>
+      </w:r>
+      <w:r>
+        <w:rPr>
+          <w:rStyle w:val="DataTypeTok"/>
+        </w:rPr>
+        <w:t xml:space="preserve">xlab =</w:t>
+      </w:r>
+      <w:r>
+        <w:rPr>
+          <w:rStyle w:val="NormalTok"/>
+        </w:rPr>
+        <w:t xml:space="preserve"> </w:t>
+      </w:r>
+      <w:r>
+        <w:rPr>
+          <w:rStyle w:val="StringTok"/>
+        </w:rPr>
+        <w:t xml:space="preserve">"Area"</w:t>
+      </w:r>
+      <w:r>
+        <w:rPr>
+          <w:rStyle w:val="NormalTok"/>
+        </w:rPr>
+        <w:t xml:space="preserve">)</w:t>
+      </w:r>
+      <w:r>
+        <w:br w:type="textWrapping"/>
+      </w:r>
+      <w:r>
+        <w:rPr>
+          <w:rStyle w:val="KeywordTok"/>
+        </w:rPr>
+        <w:t xml:space="preserve">hist</w:t>
+      </w:r>
+      <w:r>
+        <w:rPr>
+          <w:rStyle w:val="NormalTok"/>
+        </w:rPr>
+        <w:t xml:space="preserve">(sample_means50, </w:t>
+      </w:r>
+      <w:r>
+        <w:rPr>
+          <w:rStyle w:val="DataTypeTok"/>
+        </w:rPr>
+        <w:t xml:space="preserve">breaks =</w:t>
+      </w:r>
+      <w:r>
+        <w:rPr>
+          <w:rStyle w:val="NormalTok"/>
+        </w:rPr>
+        <w:t xml:space="preserve"> </w:t>
       </w:r>
       <w:r>
         <w:rPr>
           <w:rStyle w:val="DecValTok"/>
         </w:rPr>
-        <w:t xml:space="preserve">1</w:t>
-      </w:r>
-      <w:r>
-        <w:rPr>
-          <w:rStyle w:val="NormalTok"/>
-        </w:rPr>
-        <w:t xml:space="preserve">,</w:t>
+        <w:t xml:space="preserve">20</w:t>
+      </w:r>
+      <w:r>
+        <w:rPr>
+          <w:rStyle w:val="NormalTok"/>
+        </w:rPr>
+        <w:t xml:space="preserve">, </w:t>
+      </w:r>
+      <w:r>
+        <w:rPr>
+          <w:rStyle w:val="DataTypeTok"/>
+        </w:rPr>
+        <w:t xml:space="preserve">xlim =</w:t>
+      </w:r>
+      <w:r>
+        <w:rPr>
+          <w:rStyle w:val="NormalTok"/>
+        </w:rPr>
+        <w:t xml:space="preserve"> xlimits, </w:t>
+      </w:r>
+      <w:r>
+        <w:rPr>
+          <w:rStyle w:val="DataTypeTok"/>
+        </w:rPr>
+        <w:t xml:space="preserve">main =</w:t>
+      </w:r>
+      <w:r>
+        <w:rPr>
+          <w:rStyle w:val="NormalTok"/>
+        </w:rPr>
+        <w:t xml:space="preserve"> </w:t>
+      </w:r>
+      <w:r>
+        <w:rPr>
+          <w:rStyle w:val="StringTok"/>
+        </w:rPr>
+        <w:t xml:space="preserve">"Area of Houses in sample_means50"</w:t>
+      </w:r>
+      <w:r>
+        <w:rPr>
+          <w:rStyle w:val="NormalTok"/>
+        </w:rPr>
+        <w:t xml:space="preserve">, </w:t>
+      </w:r>
+      <w:r>
+        <w:rPr>
+          <w:rStyle w:val="DataTypeTok"/>
+        </w:rPr>
+        <w:t xml:space="preserve">xlab =</w:t>
+      </w:r>
+      <w:r>
+        <w:rPr>
+          <w:rStyle w:val="NormalTok"/>
+        </w:rPr>
+        <w:t xml:space="preserve"> </w:t>
+      </w:r>
+      <w:r>
+        <w:rPr>
+          <w:rStyle w:val="StringTok"/>
+        </w:rPr>
+        <w:t xml:space="preserve">"Area"</w:t>
+      </w:r>
+      <w:r>
+        <w:rPr>
+          <w:rStyle w:val="NormalTok"/>
+        </w:rPr>
+        <w:t xml:space="preserve">)</w:t>
+      </w:r>
+      <w:r>
+        <w:br w:type="textWrapping"/>
+      </w:r>
+      <w:r>
+        <w:rPr>
+          <w:rStyle w:val="KeywordTok"/>
+        </w:rPr>
+        <w:t xml:space="preserve">hist</w:t>
+      </w:r>
+      <w:r>
+        <w:rPr>
+          <w:rStyle w:val="NormalTok"/>
+        </w:rPr>
+        <w:t xml:space="preserve">(sample_means100, </w:t>
+      </w:r>
+      <w:r>
+        <w:rPr>
+          <w:rStyle w:val="DataTypeTok"/>
+        </w:rPr>
+        <w:t xml:space="preserve">breaks =</w:t>
+      </w:r>
+      <w:r>
+        <w:rPr>
+          <w:rStyle w:val="NormalTok"/>
+        </w:rPr>
+        <w:t xml:space="preserve"> </w:t>
       </w:r>
       <w:r>
         <w:rPr>
           <w:rStyle w:val="DecValTok"/>
         </w:rPr>
-        <w:t xml:space="preserve">1</w:t>
-      </w:r>
-      <w:r>
-        <w:rPr>
-          <w:rStyle w:val="NormalTok"/>
-        </w:rPr>
-        <w:t xml:space="preserve">,</w:t>
-      </w:r>
-      <w:r>
-        <w:rPr>
-          <w:rStyle w:val="DecValTok"/>
-        </w:rPr>
-        <w:t xml:space="preserve">1</w:t>
-      </w:r>
-      <w:r>
-        <w:rPr>
-          <w:rStyle w:val="NormalTok"/>
-        </w:rPr>
-        <w:t xml:space="preserve">)) </w:t>
-      </w:r>
-      <w:r>
-        <w:rPr>
-          <w:rStyle w:val="CommentTok"/>
-        </w:rPr>
-        <w:t xml:space="preserve">#Found on StackExchange because of error</w:t>
-      </w:r>
-      <w:r>
-        <w:br w:type="textWrapping"/>
-      </w:r>
-      <w:r>
-        <w:rPr>
-          <w:rStyle w:val="NormalTok"/>
-        </w:rPr>
-        <w:t xml:space="preserve">sample_means10 &lt;-</w:t>
+        <w:t xml:space="preserve">20</w:t>
+      </w:r>
+      <w:r>
+        <w:rPr>
+          <w:rStyle w:val="NormalTok"/>
+        </w:rPr>
+        <w:t xml:space="preserve">, </w:t>
+      </w:r>
+      <w:r>
+        <w:rPr>
+          <w:rStyle w:val="DataTypeTok"/>
+        </w:rPr>
+        <w:t xml:space="preserve">xlim =</w:t>
+      </w:r>
+      <w:r>
+        <w:rPr>
+          <w:rStyle w:val="NormalTok"/>
+        </w:rPr>
+        <w:t xml:space="preserve"> xlimits, </w:t>
+      </w:r>
+      <w:r>
+        <w:rPr>
+          <w:rStyle w:val="DataTypeTok"/>
+        </w:rPr>
+        <w:t xml:space="preserve">main =</w:t>
+      </w:r>
+      <w:r>
+        <w:rPr>
+          <w:rStyle w:val="NormalTok"/>
+        </w:rPr>
+        <w:t xml:space="preserve"> </w:t>
       </w:r>
       <w:r>
         <w:rPr>
           <w:rStyle w:val="StringTok"/>
         </w:rPr>
-        <w:t xml:space="preserve"> </w:t>
-      </w:r>
-      <w:r>
-        <w:rPr>
-          <w:rStyle w:val="KeywordTok"/>
-        </w:rPr>
-        <w:t xml:space="preserve">rep</w:t>
-      </w:r>
-      <w:r>
-        <w:rPr>
-          <w:rStyle w:val="NormalTok"/>
-        </w:rPr>
-        <w:t xml:space="preserve">(</w:t>
-      </w:r>
-      <w:r>
-        <w:rPr>
-          <w:rStyle w:val="DecValTok"/>
-        </w:rPr>
-        <w:t xml:space="preserve">0</w:t>
+        <w:t xml:space="preserve">"Area of Houses in sample_means100"</w:t>
       </w:r>
       <w:r>
         <w:rPr>
@@ -1372,1206 +1836,21 @@
       </w:r>
       <w:r>
         <w:rPr>
-          <w:rStyle w:val="DecValTok"/>
-        </w:rPr>
-        <w:t xml:space="preserve">5000</w:t>
-      </w:r>
-      <w:r>
-        <w:rPr>
-          <w:rStyle w:val="NormalTok"/>
-        </w:rPr>
-        <w:t xml:space="preserve">) </w:t>
-      </w:r>
-      <w:r>
-        <w:br w:type="textWrapping"/>
-      </w:r>
-      <w:r>
-        <w:rPr>
-          <w:rStyle w:val="NormalTok"/>
-        </w:rPr>
-        <w:t xml:space="preserve">sample_means100 &lt;-</w:t>
+          <w:rStyle w:val="DataTypeTok"/>
+        </w:rPr>
+        <w:t xml:space="preserve">xlab =</w:t>
+      </w:r>
+      <w:r>
+        <w:rPr>
+          <w:rStyle w:val="NormalTok"/>
+        </w:rPr>
+        <w:t xml:space="preserve"> </w:t>
       </w:r>
       <w:r>
         <w:rPr>
           <w:rStyle w:val="StringTok"/>
         </w:rPr>
-        <w:t xml:space="preserve"> </w:t>
-      </w:r>
-      <w:r>
-        <w:rPr>
-          <w:rStyle w:val="KeywordTok"/>
-        </w:rPr>
-        <w:t xml:space="preserve">rep</w:t>
-      </w:r>
-      <w:r>
-        <w:rPr>
-          <w:rStyle w:val="NormalTok"/>
-        </w:rPr>
-        <w:t xml:space="preserve">(</w:t>
-      </w:r>
-      <w:r>
-        <w:rPr>
-          <w:rStyle w:val="DecValTok"/>
-        </w:rPr>
-        <w:t xml:space="preserve">0</w:t>
-      </w:r>
-      <w:r>
-        <w:rPr>
-          <w:rStyle w:val="NormalTok"/>
-        </w:rPr>
-        <w:t xml:space="preserve">, </w:t>
-      </w:r>
-      <w:r>
-        <w:rPr>
-          <w:rStyle w:val="DecValTok"/>
-        </w:rPr>
-        <w:t xml:space="preserve">5000</w:t>
-      </w:r>
-      <w:r>
-        <w:rPr>
-          <w:rStyle w:val="NormalTok"/>
-        </w:rPr>
-        <w:t xml:space="preserve">) </w:t>
-      </w:r>
-      <w:r>
-        <w:br w:type="textWrapping"/>
-      </w:r>
-      <w:r>
-        <w:rPr>
-          <w:rStyle w:val="ControlFlowTok"/>
-        </w:rPr>
-        <w:t xml:space="preserve">for</w:t>
-      </w:r>
-      <w:r>
-        <w:rPr>
-          <w:rStyle w:val="NormalTok"/>
-        </w:rPr>
-        <w:t xml:space="preserve"> (i </w:t>
-      </w:r>
-      <w:r>
-        <w:rPr>
-          <w:rStyle w:val="ControlFlowTok"/>
-        </w:rPr>
-        <w:t xml:space="preserve">in</w:t>
-      </w:r>
-      <w:r>
-        <w:rPr>
-          <w:rStyle w:val="NormalTok"/>
-        </w:rPr>
-        <w:t xml:space="preserve"> </w:t>
-      </w:r>
-      <w:r>
-        <w:rPr>
-          <w:rStyle w:val="DecValTok"/>
-        </w:rPr>
-        <w:t xml:space="preserve">1</w:t>
-      </w:r>
-      <w:r>
-        <w:rPr>
-          <w:rStyle w:val="OperatorTok"/>
-        </w:rPr>
-        <w:t xml:space="preserve">:</w:t>
-      </w:r>
-      <w:r>
-        <w:rPr>
-          <w:rStyle w:val="DecValTok"/>
-        </w:rPr>
-        <w:t xml:space="preserve">5000</w:t>
-      </w:r>
-      <w:r>
-        <w:rPr>
-          <w:rStyle w:val="NormalTok"/>
-        </w:rPr>
-        <w:t xml:space="preserve">) {</w:t>
-      </w:r>
-      <w:r>
-        <w:br w:type="textWrapping"/>
-      </w:r>
-      <w:r>
-        <w:rPr>
-          <w:rStyle w:val="NormalTok"/>
-        </w:rPr>
-        <w:t xml:space="preserve">  samp &lt;-</w:t>
-      </w:r>
-      <w:r>
-        <w:rPr>
-          <w:rStyle w:val="StringTok"/>
-        </w:rPr>
-        <w:t xml:space="preserve"> </w:t>
-      </w:r>
-      <w:r>
-        <w:rPr>
-          <w:rStyle w:val="KeywordTok"/>
-        </w:rPr>
-        <w:t xml:space="preserve">sample</w:t>
-      </w:r>
-      <w:r>
-        <w:rPr>
-          <w:rStyle w:val="NormalTok"/>
-        </w:rPr>
-        <w:t xml:space="preserve">(area, </w:t>
-      </w:r>
-      <w:r>
-        <w:rPr>
-          <w:rStyle w:val="DecValTok"/>
-        </w:rPr>
-        <w:t xml:space="preserve">10</w:t>
-      </w:r>
-      <w:r>
-        <w:rPr>
-          <w:rStyle w:val="NormalTok"/>
-        </w:rPr>
-        <w:t xml:space="preserve">)</w:t>
-      </w:r>
-      <w:r>
-        <w:br w:type="textWrapping"/>
-      </w:r>
-      <w:r>
-        <w:rPr>
-          <w:rStyle w:val="NormalTok"/>
-        </w:rPr>
-        <w:t xml:space="preserve">  sample_means10[i] &lt;-</w:t>
-      </w:r>
-      <w:r>
-        <w:rPr>
-          <w:rStyle w:val="StringTok"/>
-        </w:rPr>
-        <w:t xml:space="preserve"> </w:t>
-      </w:r>
-      <w:r>
-        <w:rPr>
-          <w:rStyle w:val="KeywordTok"/>
-        </w:rPr>
-        <w:t xml:space="preserve">mean</w:t>
-      </w:r>
-      <w:r>
-        <w:rPr>
-          <w:rStyle w:val="NormalTok"/>
-        </w:rPr>
-        <w:t xml:space="preserve">(samp)</w:t>
-      </w:r>
-      <w:r>
-        <w:br w:type="textWrapping"/>
-      </w:r>
-      <w:r>
-        <w:rPr>
-          <w:rStyle w:val="NormalTok"/>
-        </w:rPr>
-        <w:t xml:space="preserve">  samp &lt;-</w:t>
-      </w:r>
-      <w:r>
-        <w:rPr>
-          <w:rStyle w:val="StringTok"/>
-        </w:rPr>
-        <w:t xml:space="preserve"> </w:t>
-      </w:r>
-      <w:r>
-        <w:rPr>
-          <w:rStyle w:val="KeywordTok"/>
-        </w:rPr>
-        <w:t xml:space="preserve">sample</w:t>
-      </w:r>
-      <w:r>
-        <w:rPr>
-          <w:rStyle w:val="NormalTok"/>
-        </w:rPr>
-        <w:t xml:space="preserve">(area, </w:t>
-      </w:r>
-      <w:r>
-        <w:rPr>
-          <w:rStyle w:val="DecValTok"/>
-        </w:rPr>
-        <w:t xml:space="preserve">100</w:t>
-      </w:r>
-      <w:r>
-        <w:rPr>
-          <w:rStyle w:val="NormalTok"/>
-        </w:rPr>
-        <w:t xml:space="preserve">)</w:t>
-      </w:r>
-      <w:r>
-        <w:br w:type="textWrapping"/>
-      </w:r>
-      <w:r>
-        <w:rPr>
-          <w:rStyle w:val="NormalTok"/>
-        </w:rPr>
-        <w:t xml:space="preserve">  sample_means100[i] &lt;-</w:t>
-      </w:r>
-      <w:r>
-        <w:rPr>
-          <w:rStyle w:val="StringTok"/>
-        </w:rPr>
-        <w:t xml:space="preserve"> </w:t>
-      </w:r>
-      <w:r>
-        <w:rPr>
-          <w:rStyle w:val="KeywordTok"/>
-        </w:rPr>
-        <w:t xml:space="preserve">mean</w:t>
-      </w:r>
-      <w:r>
-        <w:rPr>
-          <w:rStyle w:val="NormalTok"/>
-        </w:rPr>
-        <w:t xml:space="preserve">(samp)</w:t>
-      </w:r>
-      <w:r>
-        <w:br w:type="textWrapping"/>
-      </w:r>
-      <w:r>
-        <w:rPr>
-          <w:rStyle w:val="NormalTok"/>
-        </w:rPr>
-        <w:t xml:space="preserve">}</w:t>
-      </w:r>
-      <w:r>
-        <w:br w:type="textWrapping"/>
-      </w:r>
-      <w:r>
-        <w:rPr>
-          <w:rStyle w:val="KeywordTok"/>
-        </w:rPr>
-        <w:t xml:space="preserve">par</w:t>
-      </w:r>
-      <w:r>
-        <w:rPr>
-          <w:rStyle w:val="NormalTok"/>
-        </w:rPr>
-        <w:t xml:space="preserve">(</w:t>
-      </w:r>
-      <w:r>
-        <w:rPr>
-          <w:rStyle w:val="DataTypeTok"/>
-        </w:rPr>
-        <w:t xml:space="preserve">mfrow =</w:t>
-      </w:r>
-      <w:r>
-        <w:rPr>
-          <w:rStyle w:val="NormalTok"/>
-        </w:rPr>
-        <w:t xml:space="preserve"> </w:t>
-      </w:r>
-      <w:r>
-        <w:rPr>
-          <w:rStyle w:val="KeywordTok"/>
-        </w:rPr>
-        <w:t xml:space="preserve">c</w:t>
-      </w:r>
-      <w:r>
-        <w:rPr>
-          <w:rStyle w:val="NormalTok"/>
-        </w:rPr>
-        <w:t xml:space="preserve">(</w:t>
-      </w:r>
-      <w:r>
-        <w:rPr>
-          <w:rStyle w:val="DecValTok"/>
-        </w:rPr>
-        <w:t xml:space="preserve">3</w:t>
-      </w:r>
-      <w:r>
-        <w:rPr>
-          <w:rStyle w:val="NormalTok"/>
-        </w:rPr>
-        <w:t xml:space="preserve">, </w:t>
-      </w:r>
-      <w:r>
-        <w:rPr>
-          <w:rStyle w:val="DecValTok"/>
-        </w:rPr>
-        <w:t xml:space="preserve">1</w:t>
-      </w:r>
-      <w:r>
-        <w:rPr>
-          <w:rStyle w:val="NormalTok"/>
-        </w:rPr>
-        <w:t xml:space="preserve">))</w:t>
-      </w:r>
-      <w:r>
-        <w:br w:type="textWrapping"/>
-      </w:r>
-      <w:r>
-        <w:rPr>
-          <w:rStyle w:val="NormalTok"/>
-        </w:rPr>
-        <w:t xml:space="preserve">xlimits =</w:t>
-      </w:r>
-      <w:r>
-        <w:rPr>
-          <w:rStyle w:val="StringTok"/>
-        </w:rPr>
-        <w:t xml:space="preserve"> </w:t>
-      </w:r>
-      <w:r>
-        <w:rPr>
-          <w:rStyle w:val="KeywordTok"/>
-        </w:rPr>
-        <w:t xml:space="preserve">range</w:t>
-      </w:r>
-      <w:r>
-        <w:rPr>
-          <w:rStyle w:val="NormalTok"/>
-        </w:rPr>
-        <w:t xml:space="preserve">(sample_means10)</w:t>
-      </w:r>
-      <w:r>
-        <w:br w:type="textWrapping"/>
-      </w:r>
-      <w:r>
-        <w:rPr>
-          <w:rStyle w:val="KeywordTok"/>
-        </w:rPr>
-        <w:t xml:space="preserve">hist</w:t>
-      </w:r>
-      <w:r>
-        <w:rPr>
-          <w:rStyle w:val="NormalTok"/>
-        </w:rPr>
-        <w:t xml:space="preserve">(sample_means10, </w:t>
-      </w:r>
-      <w:r>
-        <w:rPr>
-          <w:rStyle w:val="DataTypeTok"/>
-        </w:rPr>
-        <w:t xml:space="preserve">breaks =</w:t>
-      </w:r>
-      <w:r>
-        <w:rPr>
-          <w:rStyle w:val="NormalTok"/>
-        </w:rPr>
-        <w:t xml:space="preserve"> </w:t>
-      </w:r>
-      <w:r>
-        <w:rPr>
-          <w:rStyle w:val="DecValTok"/>
-        </w:rPr>
-        <w:t xml:space="preserve">20</w:t>
-      </w:r>
-      <w:r>
-        <w:rPr>
-          <w:rStyle w:val="NormalTok"/>
-        </w:rPr>
-        <w:t xml:space="preserve">, </w:t>
-      </w:r>
-      <w:r>
-        <w:rPr>
-          <w:rStyle w:val="DataTypeTok"/>
-        </w:rPr>
-        <w:t xml:space="preserve">xlim =</w:t>
-      </w:r>
-      <w:r>
-        <w:rPr>
-          <w:rStyle w:val="NormalTok"/>
-        </w:rPr>
-        <w:t xml:space="preserve"> xlimits, </w:t>
-      </w:r>
-      <w:r>
-        <w:rPr>
-          <w:rStyle w:val="DataTypeTok"/>
-        </w:rPr>
-        <w:t xml:space="preserve">main =</w:t>
-      </w:r>
-      <w:r>
-        <w:rPr>
-          <w:rStyle w:val="NormalTok"/>
-        </w:rPr>
-        <w:t xml:space="preserve"> </w:t>
-      </w:r>
-      <w:r>
-        <w:rPr>
-          <w:rStyle w:val="StringTok"/>
-        </w:rPr>
-        <w:t xml:space="preserve">"Area of Houses in sample_means10"</w:t>
-      </w:r>
-      <w:r>
-        <w:rPr>
-          <w:rStyle w:val="NormalTok"/>
-        </w:rPr>
-        <w:t xml:space="preserve">, </w:t>
-      </w:r>
-      <w:r>
-        <w:rPr>
-          <w:rStyle w:val="DataTypeTok"/>
-        </w:rPr>
-        <w:t xml:space="preserve">xlab =</w:t>
-      </w:r>
-      <w:r>
-        <w:rPr>
-          <w:rStyle w:val="NormalTok"/>
-        </w:rPr>
-        <w:t xml:space="preserve"> </w:t>
-      </w:r>
-      <w:r>
-        <w:rPr>
-          <w:rStyle w:val="StringTok"/>
-        </w:rPr>
         <w:t xml:space="preserve">"Area"</w:t>
-      </w:r>
-      <w:r>
-        <w:rPr>
-          <w:rStyle w:val="NormalTok"/>
-        </w:rPr>
-        <w:t xml:space="preserve">)</w:t>
-      </w:r>
-      <w:r>
-        <w:br w:type="textWrapping"/>
-      </w:r>
-      <w:r>
-        <w:rPr>
-          <w:rStyle w:val="KeywordTok"/>
-        </w:rPr>
-        <w:t xml:space="preserve">hist</w:t>
-      </w:r>
-      <w:r>
-        <w:rPr>
-          <w:rStyle w:val="NormalTok"/>
-        </w:rPr>
-        <w:t xml:space="preserve">(sample_means50, </w:t>
-      </w:r>
-      <w:r>
-        <w:rPr>
-          <w:rStyle w:val="DataTypeTok"/>
-        </w:rPr>
-        <w:t xml:space="preserve">breaks =</w:t>
-      </w:r>
-      <w:r>
-        <w:rPr>
-          <w:rStyle w:val="NormalTok"/>
-        </w:rPr>
-        <w:t xml:space="preserve"> </w:t>
-      </w:r>
-      <w:r>
-        <w:rPr>
-          <w:rStyle w:val="DecValTok"/>
-        </w:rPr>
-        <w:t xml:space="preserve">20</w:t>
-      </w:r>
-      <w:r>
-        <w:rPr>
-          <w:rStyle w:val="NormalTok"/>
-        </w:rPr>
-        <w:t xml:space="preserve">, </w:t>
-      </w:r>
-      <w:r>
-        <w:rPr>
-          <w:rStyle w:val="DataTypeTok"/>
-        </w:rPr>
-        <w:t xml:space="preserve">xlim =</w:t>
-      </w:r>
-      <w:r>
-        <w:rPr>
-          <w:rStyle w:val="NormalTok"/>
-        </w:rPr>
-        <w:t xml:space="preserve"> xlimits, </w:t>
-      </w:r>
-      <w:r>
-        <w:rPr>
-          <w:rStyle w:val="DataTypeTok"/>
-        </w:rPr>
-        <w:t xml:space="preserve">main =</w:t>
-      </w:r>
-      <w:r>
-        <w:rPr>
-          <w:rStyle w:val="NormalTok"/>
-        </w:rPr>
-        <w:t xml:space="preserve"> </w:t>
-      </w:r>
-      <w:r>
-        <w:rPr>
-          <w:rStyle w:val="StringTok"/>
-        </w:rPr>
-        <w:t xml:space="preserve">"Area of Houses in sample_means50"</w:t>
-      </w:r>
-      <w:r>
-        <w:rPr>
-          <w:rStyle w:val="NormalTok"/>
-        </w:rPr>
-        <w:t xml:space="preserve">, </w:t>
-      </w:r>
-      <w:r>
-        <w:rPr>
-          <w:rStyle w:val="DataTypeTok"/>
-        </w:rPr>
-        <w:t xml:space="preserve">xlab =</w:t>
-      </w:r>
-      <w:r>
-        <w:rPr>
-          <w:rStyle w:val="NormalTok"/>
-        </w:rPr>
-        <w:t xml:space="preserve"> </w:t>
-      </w:r>
-      <w:r>
-        <w:rPr>
-          <w:rStyle w:val="StringTok"/>
-        </w:rPr>
-        <w:t xml:space="preserve">"Area"</w:t>
-      </w:r>
-      <w:r>
-        <w:rPr>
-          <w:rStyle w:val="NormalTok"/>
-        </w:rPr>
-        <w:t xml:space="preserve">)</w:t>
-      </w:r>
-      <w:r>
-        <w:br w:type="textWrapping"/>
-      </w:r>
-      <w:r>
-        <w:rPr>
-          <w:rStyle w:val="KeywordTok"/>
-        </w:rPr>
-        <w:t xml:space="preserve">hist</w:t>
-      </w:r>
-      <w:r>
-        <w:rPr>
-          <w:rStyle w:val="NormalTok"/>
-        </w:rPr>
-        <w:t xml:space="preserve">(sample_means100, </w:t>
-      </w:r>
-      <w:r>
-        <w:rPr>
-          <w:rStyle w:val="DataTypeTok"/>
-        </w:rPr>
-        <w:t xml:space="preserve">breaks =</w:t>
-      </w:r>
-      <w:r>
-        <w:rPr>
-          <w:rStyle w:val="NormalTok"/>
-        </w:rPr>
-        <w:t xml:space="preserve"> </w:t>
-      </w:r>
-      <w:r>
-        <w:rPr>
-          <w:rStyle w:val="DecValTok"/>
-        </w:rPr>
-        <w:t xml:space="preserve">20</w:t>
-      </w:r>
-      <w:r>
-        <w:rPr>
-          <w:rStyle w:val="NormalTok"/>
-        </w:rPr>
-        <w:t xml:space="preserve">, </w:t>
-      </w:r>
-      <w:r>
-        <w:rPr>
-          <w:rStyle w:val="DataTypeTok"/>
-        </w:rPr>
-        <w:t xml:space="preserve">xlim =</w:t>
-      </w:r>
-      <w:r>
-        <w:rPr>
-          <w:rStyle w:val="NormalTok"/>
-        </w:rPr>
-        <w:t xml:space="preserve"> xlimits, </w:t>
-      </w:r>
-      <w:r>
-        <w:rPr>
-          <w:rStyle w:val="DataTypeTok"/>
-        </w:rPr>
-        <w:t xml:space="preserve">main =</w:t>
-      </w:r>
-      <w:r>
-        <w:rPr>
-          <w:rStyle w:val="NormalTok"/>
-        </w:rPr>
-        <w:t xml:space="preserve"> </w:t>
-      </w:r>
-      <w:r>
-        <w:rPr>
-          <w:rStyle w:val="StringTok"/>
-        </w:rPr>
-        <w:t xml:space="preserve">"Area of Houses in sample_means100"</w:t>
-      </w:r>
-      <w:r>
-        <w:rPr>
-          <w:rStyle w:val="NormalTok"/>
-        </w:rPr>
-        <w:t xml:space="preserve">, </w:t>
-      </w:r>
-      <w:r>
-        <w:rPr>
-          <w:rStyle w:val="DataTypeTok"/>
-        </w:rPr>
-        <w:t xml:space="preserve">xlab =</w:t>
-      </w:r>
-      <w:r>
-        <w:rPr>
-          <w:rStyle w:val="NormalTok"/>
-        </w:rPr>
-        <w:t xml:space="preserve"> </w:t>
-      </w:r>
-      <w:r>
-        <w:rPr>
-          <w:rStyle w:val="StringTok"/>
-        </w:rPr>
-        <w:t xml:space="preserve">"Area"</w:t>
-      </w:r>
-      <w:r>
-        <w:rPr>
-          <w:rStyle w:val="NormalTok"/>
-        </w:rPr>
-        <w:t xml:space="preserve">)</w:t>
-      </w:r>
-      <w:r>
-        <w:br w:type="textWrapping"/>
-      </w:r>
-      <w:r>
-        <w:rPr>
-          <w:rStyle w:val="KeywordTok"/>
-        </w:rPr>
-        <w:t xml:space="preserve">mean</w:t>
-      </w:r>
-      <w:r>
-        <w:rPr>
-          <w:rStyle w:val="NormalTok"/>
-        </w:rPr>
-        <w:t xml:space="preserve">(sample_means10) </w:t>
-      </w:r>
-      <w:r>
-        <w:rPr>
-          <w:rStyle w:val="CommentTok"/>
-        </w:rPr>
-        <w:t xml:space="preserve">#The mean of sample_means10</w:t>
-      </w:r>
-    </w:p>
-    <w:p>
-      <w:pPr>
-        <w:pStyle w:val="SourceCode"/>
-      </w:pPr>
-      <w:r>
-        <w:rPr>
-          <w:rStyle w:val="VerbatimChar"/>
-        </w:rPr>
-        <w:t xml:space="preserve">## [1] 1497.452</w:t>
-      </w:r>
-    </w:p>
-    <w:p>
-      <w:pPr>
-        <w:pStyle w:val="SourceCode"/>
-      </w:pPr>
-      <w:r>
-        <w:rPr>
-          <w:rStyle w:val="KeywordTok"/>
-        </w:rPr>
-        <w:t xml:space="preserve">sd</w:t>
-      </w:r>
-      <w:r>
-        <w:rPr>
-          <w:rStyle w:val="NormalTok"/>
-        </w:rPr>
-        <w:t xml:space="preserve">(sample_means10) </w:t>
-      </w:r>
-      <w:r>
-        <w:rPr>
-          <w:rStyle w:val="CommentTok"/>
-        </w:rPr>
-        <w:t xml:space="preserve">#The standard deviation of sample_means10</w:t>
-      </w:r>
-    </w:p>
-    <w:p>
-      <w:pPr>
-        <w:pStyle w:val="SourceCode"/>
-      </w:pPr>
-      <w:r>
-        <w:rPr>
-          <w:rStyle w:val="VerbatimChar"/>
-        </w:rPr>
-        <w:t xml:space="preserve">## [1] 156.1729</w:t>
-      </w:r>
-    </w:p>
-    <w:p>
-      <w:pPr>
-        <w:pStyle w:val="SourceCode"/>
-      </w:pPr>
-      <w:r>
-        <w:rPr>
-          <w:rStyle w:val="KeywordTok"/>
-        </w:rPr>
-        <w:t xml:space="preserve">mean</w:t>
-      </w:r>
-      <w:r>
-        <w:rPr>
-          <w:rStyle w:val="NormalTok"/>
-        </w:rPr>
-        <w:t xml:space="preserve">(sample_means50) </w:t>
-      </w:r>
-      <w:r>
-        <w:rPr>
-          <w:rStyle w:val="CommentTok"/>
-        </w:rPr>
-        <w:t xml:space="preserve">#The mean of sample_means50</w:t>
-      </w:r>
-    </w:p>
-    <w:p>
-      <w:pPr>
-        <w:pStyle w:val="SourceCode"/>
-      </w:pPr>
-      <w:r>
-        <w:rPr>
-          <w:rStyle w:val="VerbatimChar"/>
-        </w:rPr>
-        <w:t xml:space="preserve">## [1] 1498.77</w:t>
-      </w:r>
-    </w:p>
-    <w:p>
-      <w:pPr>
-        <w:pStyle w:val="SourceCode"/>
-      </w:pPr>
-      <w:r>
-        <w:rPr>
-          <w:rStyle w:val="KeywordTok"/>
-        </w:rPr>
-        <w:t xml:space="preserve">sd</w:t>
-      </w:r>
-      <w:r>
-        <w:rPr>
-          <w:rStyle w:val="NormalTok"/>
-        </w:rPr>
-        <w:t xml:space="preserve">(sample_means50) </w:t>
-      </w:r>
-      <w:r>
-        <w:rPr>
-          <w:rStyle w:val="CommentTok"/>
-        </w:rPr>
-        <w:t xml:space="preserve">#The standard deviation of the area </w:t>
-      </w:r>
-    </w:p>
-    <w:p>
-      <w:pPr>
-        <w:pStyle w:val="SourceCode"/>
-      </w:pPr>
-      <w:r>
-        <w:rPr>
-          <w:rStyle w:val="VerbatimChar"/>
-        </w:rPr>
-        <w:t xml:space="preserve">## [1] 70.42238</w:t>
-      </w:r>
-    </w:p>
-    <w:p>
-      <w:pPr>
-        <w:pStyle w:val="SourceCode"/>
-      </w:pPr>
-      <w:r>
-        <w:rPr>
-          <w:rStyle w:val="KeywordTok"/>
-        </w:rPr>
-        <w:t xml:space="preserve">mean</w:t>
-      </w:r>
-      <w:r>
-        <w:rPr>
-          <w:rStyle w:val="NormalTok"/>
-        </w:rPr>
-        <w:t xml:space="preserve">(sample_means100) </w:t>
-      </w:r>
-      <w:r>
-        <w:rPr>
-          <w:rStyle w:val="CommentTok"/>
-        </w:rPr>
-        <w:t xml:space="preserve">#The mean of sample_means100</w:t>
-      </w:r>
-    </w:p>
-    <w:p>
-      <w:pPr>
-        <w:pStyle w:val="SourceCode"/>
-      </w:pPr>
-      <w:r>
-        <w:rPr>
-          <w:rStyle w:val="VerbatimChar"/>
-        </w:rPr>
-        <w:t xml:space="preserve">## [1] 1499.231</w:t>
-      </w:r>
-    </w:p>
-    <w:p>
-      <w:pPr>
-        <w:pStyle w:val="SourceCode"/>
-      </w:pPr>
-      <w:r>
-        <w:rPr>
-          <w:rStyle w:val="KeywordTok"/>
-        </w:rPr>
-        <w:t xml:space="preserve">sd</w:t>
-      </w:r>
-      <w:r>
-        <w:rPr>
-          <w:rStyle w:val="NormalTok"/>
-        </w:rPr>
-        <w:t xml:space="preserve">(sample_means100) </w:t>
-      </w:r>
-      <w:r>
-        <w:rPr>
-          <w:rStyle w:val="CommentTok"/>
-        </w:rPr>
-        <w:t xml:space="preserve">#The standard deviation of sample_means100</w:t>
-      </w:r>
-    </w:p>
-    <w:p>
-      <w:pPr>
-        <w:pStyle w:val="SourceCode"/>
-      </w:pPr>
-      <w:r>
-        <w:rPr>
-          <w:rStyle w:val="VerbatimChar"/>
-        </w:rPr>
-        <w:t xml:space="preserve">## [1] 49.98806</w:t>
-      </w:r>
-    </w:p>
-    <w:p>
-      <w:pPr>
-        <w:pStyle w:val="Heading3"/>
-      </w:pPr>
-      <w:bookmarkStart w:id="33" w:name="when-the-sample-size-is-larger-the-mean-approaches-the-population-mean-of-1499.69.-the-mean-of-sample_means100-is-1499.179.-the-spread-decreases-as-the-sample-size-increases.-the-spread-for-sample_mean10-is-160.2164-while-sample_means100-is-50.17834."/>
-      <w:bookmarkEnd w:id="33"/>
-      <w:r>
-        <w:t xml:space="preserve">When the sample size is larger, the mean approaches the population mean of 1499.69. The mean of sample_means100 is 1499.179. The spread decreases as the sample size increases. The spread for sample_mean10 is 160.2164 while sample_means100 is 50.17834.</w:t>
-      </w:r>
-    </w:p>
-    <w:p>
-      <w:pPr>
-        <w:pStyle w:val="Heading1"/>
-      </w:pPr>
-      <w:bookmarkStart w:id="34" w:name="homework-assignment"/>
-      <w:bookmarkEnd w:id="34"/>
-      <w:r>
-        <w:t xml:space="preserve">Homework Assignment</w:t>
-      </w:r>
-    </w:p>
-    <w:p>
-      <w:pPr>
-        <w:pStyle w:val="Heading2"/>
-      </w:pPr>
-      <w:bookmarkStart w:id="35" w:name="take-a-random-sample-of-size-50-from-price.-using-this-sample-what-is-your-best-point-estimate-of-the-population-mean-home-price"/>
-      <w:bookmarkEnd w:id="35"/>
-      <w:r>
-        <w:t xml:space="preserve">1. Take a random sample of size 50 from price. Using this sample, what is your best point estimate of the population mean home price?</w:t>
-      </w:r>
-    </w:p>
-    <w:p>
-      <w:pPr>
-        <w:pStyle w:val="SourceCode"/>
-      </w:pPr>
-      <w:r>
-        <w:rPr>
-          <w:rStyle w:val="NormalTok"/>
-        </w:rPr>
-        <w:t xml:space="preserve">pricesamp1 &lt;-</w:t>
-      </w:r>
-      <w:r>
-        <w:rPr>
-          <w:rStyle w:val="StringTok"/>
-        </w:rPr>
-        <w:t xml:space="preserve"> </w:t>
-      </w:r>
-      <w:r>
-        <w:rPr>
-          <w:rStyle w:val="KeywordTok"/>
-        </w:rPr>
-        <w:t xml:space="preserve">sample</w:t>
-      </w:r>
-      <w:r>
-        <w:rPr>
-          <w:rStyle w:val="NormalTok"/>
-        </w:rPr>
-        <w:t xml:space="preserve">(price, </w:t>
-      </w:r>
-      <w:r>
-        <w:rPr>
-          <w:rStyle w:val="DecValTok"/>
-        </w:rPr>
-        <w:t xml:space="preserve">50</w:t>
-      </w:r>
-      <w:r>
-        <w:rPr>
-          <w:rStyle w:val="NormalTok"/>
-        </w:rPr>
-        <w:t xml:space="preserve">)</w:t>
-      </w:r>
-      <w:r>
-        <w:br w:type="textWrapping"/>
-      </w:r>
-      <w:r>
-        <w:rPr>
-          <w:rStyle w:val="KeywordTok"/>
-        </w:rPr>
-        <w:t xml:space="preserve">mean</w:t>
-      </w:r>
-      <w:r>
-        <w:rPr>
-          <w:rStyle w:val="NormalTok"/>
-        </w:rPr>
-        <w:t xml:space="preserve">(pricesamp1) </w:t>
-      </w:r>
-      <w:r>
-        <w:rPr>
-          <w:rStyle w:val="CommentTok"/>
-        </w:rPr>
-        <w:t xml:space="preserve">#The mean of pricesamp1</w:t>
-      </w:r>
-    </w:p>
-    <w:p>
-      <w:pPr>
-        <w:pStyle w:val="SourceCode"/>
-      </w:pPr>
-      <w:r>
-        <w:rPr>
-          <w:rStyle w:val="VerbatimChar"/>
-        </w:rPr>
-        <w:t xml:space="preserve">## [1] 181007.8</w:t>
-      </w:r>
-    </w:p>
-    <w:p>
-      <w:pPr>
-        <w:pStyle w:val="Heading3"/>
-      </w:pPr>
-      <w:bookmarkStart w:id="36" w:name="the-best-point-estimate-of-the-population-mean-for-home-price-is-169967.6."/>
-      <w:bookmarkEnd w:id="36"/>
-      <w:r>
-        <w:t xml:space="preserve">The best point estimate of the population mean for home price is 169967.6.</w:t>
-      </w:r>
-    </w:p>
-    <w:p>
-      <w:pPr>
-        <w:pStyle w:val="Heading2"/>
-      </w:pPr>
-      <w:bookmarkStart w:id="37" w:name="since-you-have-access-to-the-population-simulate-the-sampling-distribution-for-the-sample-mean-ofhome-price-by-taking-5000-samples-from-the-population-of-size-50-and-computing-5000-price-samplemeans.-store-these-means-in-a-vector-called-sample_price_means50.-plot-the-data-then-describe-the-shape-of-this-simulated-sampling-distribution.-based-on-this-simulated-sampling-distribution-what-would-you-guess-the-mean-home-price-of-the-population-to-be"/>
-      <w:bookmarkEnd w:id="37"/>
-      <w:r>
-        <w:t xml:space="preserve">2. Since you have access to the population, simulate the sampling distribution for the sample mean ofhome price by taking 5000 samples from the population of size 50 and computing 5000 price samplemeans. Store these means in a vector called sample_price_means50. Plot the data, then describe the shape of this simulated sampling distribution. Based on this simulated sampling distribution, what would you guess the mean home price of the population to be?</w:t>
-      </w:r>
-    </w:p>
-    <w:p>
-      <w:pPr>
-        <w:pStyle w:val="SourceCode"/>
-      </w:pPr>
-      <w:r>
-        <w:rPr>
-          <w:rStyle w:val="NormalTok"/>
-        </w:rPr>
-        <w:t xml:space="preserve">sample_price_means50 &lt;-</w:t>
-      </w:r>
-      <w:r>
-        <w:rPr>
-          <w:rStyle w:val="StringTok"/>
-        </w:rPr>
-        <w:t xml:space="preserve"> </w:t>
-      </w:r>
-      <w:r>
-        <w:rPr>
-          <w:rStyle w:val="KeywordTok"/>
-        </w:rPr>
-        <w:t xml:space="preserve">rep</w:t>
-      </w:r>
-      <w:r>
-        <w:rPr>
-          <w:rStyle w:val="NormalTok"/>
-        </w:rPr>
-        <w:t xml:space="preserve">(</w:t>
-      </w:r>
-      <w:r>
-        <w:rPr>
-          <w:rStyle w:val="DecValTok"/>
-        </w:rPr>
-        <w:t xml:space="preserve">0</w:t>
-      </w:r>
-      <w:r>
-        <w:rPr>
-          <w:rStyle w:val="NormalTok"/>
-        </w:rPr>
-        <w:t xml:space="preserve">, </w:t>
-      </w:r>
-      <w:r>
-        <w:rPr>
-          <w:rStyle w:val="DecValTok"/>
-        </w:rPr>
-        <w:t xml:space="preserve">5000</w:t>
-      </w:r>
-      <w:r>
-        <w:rPr>
-          <w:rStyle w:val="NormalTok"/>
-        </w:rPr>
-        <w:t xml:space="preserve">)</w:t>
-      </w:r>
-      <w:r>
-        <w:br w:type="textWrapping"/>
-      </w:r>
-      <w:r>
-        <w:rPr>
-          <w:rStyle w:val="ControlFlowTok"/>
-        </w:rPr>
-        <w:t xml:space="preserve">for</w:t>
-      </w:r>
-      <w:r>
-        <w:rPr>
-          <w:rStyle w:val="NormalTok"/>
-        </w:rPr>
-        <w:t xml:space="preserve"> (i </w:t>
-      </w:r>
-      <w:r>
-        <w:rPr>
-          <w:rStyle w:val="ControlFlowTok"/>
-        </w:rPr>
-        <w:t xml:space="preserve">in</w:t>
-      </w:r>
-      <w:r>
-        <w:rPr>
-          <w:rStyle w:val="NormalTok"/>
-        </w:rPr>
-        <w:t xml:space="preserve"> </w:t>
-      </w:r>
-      <w:r>
-        <w:rPr>
-          <w:rStyle w:val="DecValTok"/>
-        </w:rPr>
-        <w:t xml:space="preserve">1</w:t>
-      </w:r>
-      <w:r>
-        <w:rPr>
-          <w:rStyle w:val="OperatorTok"/>
-        </w:rPr>
-        <w:t xml:space="preserve">:</w:t>
-      </w:r>
-      <w:r>
-        <w:rPr>
-          <w:rStyle w:val="DecValTok"/>
-        </w:rPr>
-        <w:t xml:space="preserve">5000</w:t>
-      </w:r>
-      <w:r>
-        <w:rPr>
-          <w:rStyle w:val="NormalTok"/>
-        </w:rPr>
-        <w:t xml:space="preserve">) {</w:t>
-      </w:r>
-      <w:r>
-        <w:br w:type="textWrapping"/>
-      </w:r>
-      <w:r>
-        <w:rPr>
-          <w:rStyle w:val="NormalTok"/>
-        </w:rPr>
-        <w:t xml:space="preserve">  samp &lt;-</w:t>
-      </w:r>
-      <w:r>
-        <w:rPr>
-          <w:rStyle w:val="StringTok"/>
-        </w:rPr>
-        <w:t xml:space="preserve"> </w:t>
-      </w:r>
-      <w:r>
-        <w:rPr>
-          <w:rStyle w:val="KeywordTok"/>
-        </w:rPr>
-        <w:t xml:space="preserve">sample</w:t>
-      </w:r>
-      <w:r>
-        <w:rPr>
-          <w:rStyle w:val="NormalTok"/>
-        </w:rPr>
-        <w:t xml:space="preserve">(price, </w:t>
-      </w:r>
-      <w:r>
-        <w:rPr>
-          <w:rStyle w:val="DecValTok"/>
-        </w:rPr>
-        <w:t xml:space="preserve">50</w:t>
-      </w:r>
-      <w:r>
-        <w:rPr>
-          <w:rStyle w:val="NormalTok"/>
-        </w:rPr>
-        <w:t xml:space="preserve">)</w:t>
-      </w:r>
-      <w:r>
-        <w:br w:type="textWrapping"/>
-      </w:r>
-      <w:r>
-        <w:rPr>
-          <w:rStyle w:val="NormalTok"/>
-        </w:rPr>
-        <w:t xml:space="preserve">  sample_price_means50[i] &lt;-</w:t>
-      </w:r>
-      <w:r>
-        <w:rPr>
-          <w:rStyle w:val="StringTok"/>
-        </w:rPr>
-        <w:t xml:space="preserve"> </w:t>
-      </w:r>
-      <w:r>
-        <w:rPr>
-          <w:rStyle w:val="KeywordTok"/>
-        </w:rPr>
-        <w:t xml:space="preserve">mean</w:t>
-      </w:r>
-      <w:r>
-        <w:rPr>
-          <w:rStyle w:val="NormalTok"/>
-        </w:rPr>
-        <w:t xml:space="preserve">(samp)</w:t>
-      </w:r>
-      <w:r>
-        <w:br w:type="textWrapping"/>
-      </w:r>
-      <w:r>
-        <w:rPr>
-          <w:rStyle w:val="NormalTok"/>
-        </w:rPr>
-        <w:t xml:space="preserve">}</w:t>
-      </w:r>
-      <w:r>
-        <w:br w:type="textWrapping"/>
-      </w:r>
-      <w:r>
-        <w:rPr>
-          <w:rStyle w:val="KeywordTok"/>
-        </w:rPr>
-        <w:t xml:space="preserve">hist</w:t>
-      </w:r>
-      <w:r>
-        <w:rPr>
-          <w:rStyle w:val="NormalTok"/>
-        </w:rPr>
-        <w:t xml:space="preserve">(sample_price_means50, </w:t>
-      </w:r>
-      <w:r>
-        <w:rPr>
-          <w:rStyle w:val="DataTypeTok"/>
-        </w:rPr>
-        <w:t xml:space="preserve">main =</w:t>
-      </w:r>
-      <w:r>
-        <w:rPr>
-          <w:rStyle w:val="NormalTok"/>
-        </w:rPr>
-        <w:t xml:space="preserve"> </w:t>
-      </w:r>
-      <w:r>
-        <w:rPr>
-          <w:rStyle w:val="StringTok"/>
-        </w:rPr>
-        <w:t xml:space="preserve">"Prices of Houses in sample_price_means50"</w:t>
-      </w:r>
-      <w:r>
-        <w:rPr>
-          <w:rStyle w:val="NormalTok"/>
-        </w:rPr>
-        <w:t xml:space="preserve">, </w:t>
-      </w:r>
-      <w:r>
-        <w:rPr>
-          <w:rStyle w:val="DataTypeTok"/>
-        </w:rPr>
-        <w:t xml:space="preserve">xlab =</w:t>
-      </w:r>
-      <w:r>
-        <w:rPr>
-          <w:rStyle w:val="NormalTok"/>
-        </w:rPr>
-        <w:t xml:space="preserve"> </w:t>
-      </w:r>
-      <w:r>
-        <w:rPr>
-          <w:rStyle w:val="StringTok"/>
-        </w:rPr>
-        <w:t xml:space="preserve">"Price"</w:t>
       </w:r>
       <w:r>
         <w:rPr>
@@ -2594,13 +1873,13 @@
               <a:graphicData uri="http://schemas.openxmlformats.org/drawingml/2006/picture">
                 <pic:pic>
                   <pic:nvPicPr>
-                    <pic:cNvPr descr="Lab5_files/figure-docx/unnamed-chunk-8-1.png" id="0" name="Picture"/>
+                    <pic:cNvPr descr="Lab5_files/figure-docx/unnamed-chunk-6-1.png" id="0" name="Picture"/>
                     <pic:cNvPicPr>
                       <a:picLocks noChangeArrowheads="1" noChangeAspect="1"/>
                     </pic:cNvPicPr>
                   </pic:nvPicPr>
                   <pic:blipFill>
-                    <a:blip r:embed="rId38"/>
+                    <a:blip r:embed="rId33"/>
                     <a:stretch>
                       <a:fillRect/>
                     </a:stretch>
@@ -2641,13 +1920,13 @@
         <w:rPr>
           <w:rStyle w:val="NormalTok"/>
         </w:rPr>
-        <w:t xml:space="preserve">(sample_price_means50) </w:t>
+        <w:t xml:space="preserve">(sample_means10) </w:t>
       </w:r>
       <w:r>
         <w:rPr>
           <w:rStyle w:val="CommentTok"/>
         </w:rPr>
-        <w:t xml:space="preserve">#The mean of sample_price_means50</w:t>
+        <w:t xml:space="preserve">#The mean of sample_means10</w:t>
       </w:r>
     </w:p>
     <w:p>
@@ -2658,7 +1937,7 @@
         <w:rPr>
           <w:rStyle w:val="VerbatimChar"/>
         </w:rPr>
-        <w:t xml:space="preserve">## [1] 180846.1</w:t>
+        <w:t xml:space="preserve">## [1] 1497.452</w:t>
       </w:r>
     </w:p>
     <w:p>
@@ -2675,13 +1954,13 @@
         <w:rPr>
           <w:rStyle w:val="NormalTok"/>
         </w:rPr>
-        <w:t xml:space="preserve">(sample_price_means50) </w:t>
+        <w:t xml:space="preserve">(sample_means10) </w:t>
       </w:r>
       <w:r>
         <w:rPr>
           <w:rStyle w:val="CommentTok"/>
         </w:rPr>
-        <w:t xml:space="preserve">#The standard deviation of sample_price_means50</w:t>
+        <w:t xml:space="preserve">#The standard deviation of sample_means10</w:t>
       </w:r>
     </w:p>
     <w:p>
@@ -2692,38 +1971,184 @@
         <w:rPr>
           <w:rStyle w:val="VerbatimChar"/>
         </w:rPr>
-        <w:t xml:space="preserve">## [1] 11349.31</w:t>
+        <w:t xml:space="preserve">## [1] 156.1729</w:t>
+      </w:r>
+    </w:p>
+    <w:p>
+      <w:pPr>
+        <w:pStyle w:val="SourceCode"/>
+      </w:pPr>
+      <w:r>
+        <w:rPr>
+          <w:rStyle w:val="KeywordTok"/>
+        </w:rPr>
+        <w:t xml:space="preserve">mean</w:t>
+      </w:r>
+      <w:r>
+        <w:rPr>
+          <w:rStyle w:val="NormalTok"/>
+        </w:rPr>
+        <w:t xml:space="preserve">(sample_means50) </w:t>
+      </w:r>
+      <w:r>
+        <w:rPr>
+          <w:rStyle w:val="CommentTok"/>
+        </w:rPr>
+        <w:t xml:space="preserve">#The mean of sample_means50</w:t>
+      </w:r>
+    </w:p>
+    <w:p>
+      <w:pPr>
+        <w:pStyle w:val="SourceCode"/>
+      </w:pPr>
+      <w:r>
+        <w:rPr>
+          <w:rStyle w:val="VerbatimChar"/>
+        </w:rPr>
+        <w:t xml:space="preserve">## [1] 1498.77</w:t>
+      </w:r>
+    </w:p>
+    <w:p>
+      <w:pPr>
+        <w:pStyle w:val="SourceCode"/>
+      </w:pPr>
+      <w:r>
+        <w:rPr>
+          <w:rStyle w:val="KeywordTok"/>
+        </w:rPr>
+        <w:t xml:space="preserve">sd</w:t>
+      </w:r>
+      <w:r>
+        <w:rPr>
+          <w:rStyle w:val="NormalTok"/>
+        </w:rPr>
+        <w:t xml:space="preserve">(sample_means50) </w:t>
+      </w:r>
+      <w:r>
+        <w:rPr>
+          <w:rStyle w:val="CommentTok"/>
+        </w:rPr>
+        <w:t xml:space="preserve">#The standard deviation of the area </w:t>
+      </w:r>
+    </w:p>
+    <w:p>
+      <w:pPr>
+        <w:pStyle w:val="SourceCode"/>
+      </w:pPr>
+      <w:r>
+        <w:rPr>
+          <w:rStyle w:val="VerbatimChar"/>
+        </w:rPr>
+        <w:t xml:space="preserve">## [1] 70.42238</w:t>
+      </w:r>
+    </w:p>
+    <w:p>
+      <w:pPr>
+        <w:pStyle w:val="SourceCode"/>
+      </w:pPr>
+      <w:r>
+        <w:rPr>
+          <w:rStyle w:val="KeywordTok"/>
+        </w:rPr>
+        <w:t xml:space="preserve">mean</w:t>
+      </w:r>
+      <w:r>
+        <w:rPr>
+          <w:rStyle w:val="NormalTok"/>
+        </w:rPr>
+        <w:t xml:space="preserve">(sample_means100) </w:t>
+      </w:r>
+      <w:r>
+        <w:rPr>
+          <w:rStyle w:val="CommentTok"/>
+        </w:rPr>
+        <w:t xml:space="preserve">#The mean of sample_means100</w:t>
+      </w:r>
+    </w:p>
+    <w:p>
+      <w:pPr>
+        <w:pStyle w:val="SourceCode"/>
+      </w:pPr>
+      <w:r>
+        <w:rPr>
+          <w:rStyle w:val="VerbatimChar"/>
+        </w:rPr>
+        <w:t xml:space="preserve">## [1] 1499.231</w:t>
+      </w:r>
+    </w:p>
+    <w:p>
+      <w:pPr>
+        <w:pStyle w:val="SourceCode"/>
+      </w:pPr>
+      <w:r>
+        <w:rPr>
+          <w:rStyle w:val="KeywordTok"/>
+        </w:rPr>
+        <w:t xml:space="preserve">sd</w:t>
+      </w:r>
+      <w:r>
+        <w:rPr>
+          <w:rStyle w:val="NormalTok"/>
+        </w:rPr>
+        <w:t xml:space="preserve">(sample_means100) </w:t>
+      </w:r>
+      <w:r>
+        <w:rPr>
+          <w:rStyle w:val="CommentTok"/>
+        </w:rPr>
+        <w:t xml:space="preserve">#The standard deviation of sample_means100</w:t>
+      </w:r>
+    </w:p>
+    <w:p>
+      <w:pPr>
+        <w:pStyle w:val="SourceCode"/>
+      </w:pPr>
+      <w:r>
+        <w:rPr>
+          <w:rStyle w:val="VerbatimChar"/>
+        </w:rPr>
+        <w:t xml:space="preserve">## [1] 49.98806</w:t>
       </w:r>
     </w:p>
     <w:p>
       <w:pPr>
         <w:pStyle w:val="Heading3"/>
       </w:pPr>
-      <w:bookmarkStart w:id="39" w:name="the-shape-of-the-distribution-can-be-describes-as-a-normal-distribution.-i-wouls-guess-that-the-mean-home-price-of-the-population-would-be-180743.5."/>
-      <w:bookmarkEnd w:id="39"/>
-      <w:r>
-        <w:t xml:space="preserve">The shape of the distribution can be describes as a normal distribution. I wouls guess that the mean home price of the population would be 180743.5.</w:t>
+      <w:bookmarkStart w:id="34" w:name="when-the-sample-size-is-larger-the-mean-approaches-the-population-mean-of-1499.69.-the-mean-of-sample_means100-is-1499.179.-the-spread-decreases-as-the-sample-size-increases.-the-spread-for-sample_mean10-is-160.2164-while-sample_means100-is-50.17834."/>
+      <w:bookmarkEnd w:id="34"/>
+      <w:r>
+        <w:t xml:space="preserve">When the sample size is larger, the mean approaches the population mean of 1499.69. The mean of sample_means100 is 1499.179. The spread decreases as the sample size increases. The spread for sample_mean10 is 160.2164 while sample_means100 is 50.17834.</w:t>
+      </w:r>
+    </w:p>
+    <w:p>
+      <w:pPr>
+        <w:pStyle w:val="Heading1"/>
+      </w:pPr>
+      <w:bookmarkStart w:id="35" w:name="homework-assignment"/>
+      <w:bookmarkEnd w:id="35"/>
+      <w:r>
+        <w:t xml:space="preserve">Homework Assignment</w:t>
       </w:r>
     </w:p>
     <w:p>
       <w:pPr>
         <w:pStyle w:val="Heading2"/>
       </w:pPr>
-      <w:bookmarkStart w:id="40" w:name="change-your-sample-size-from-50-to-150-and-then-generate-a-simulated-sampling-distribution-using-the-same-method-as-above.-store-these-means-in-a-new-vector-called-sample_price_means150.-compare-and-contrast-the-shape-center-mean-and-spread-standard-deviation-of-your-simulated-sampling-distributions-for-n-50-and-n-150.-based-on-your-simulated-sampling-distribution-for-samples-of-size-n-150-what-would-you-guess-to-be-the-mean-sale-price-of-homes-in-ames-finally-calculate-and-report-the-actual-population-mean."/>
-      <w:bookmarkEnd w:id="40"/>
-      <w:r>
-        <w:t xml:space="preserve">3. Change your sample size from 50 to 150, and then generate a simulated sampling distribution using the same method as above. Store these means in a new vector called sample_price_means150. Compare and contrast the shape, center (mean), and spread (standard deviation) of your simulated sampling distributions for n = 50 and n = 150. Based on your simulated sampling distribution for samples of size n = 150, what would you guess to be the mean sale price of homes in Ames? Finally, calculate and report the actual population mean.</w:t>
-      </w:r>
-    </w:p>
-    <w:p>
-      <w:pPr>
-        <w:pStyle w:val="SourceCode"/>
-      </w:pPr>
-      <w:r>
-        <w:rPr>
-          <w:rStyle w:val="NormalTok"/>
-        </w:rPr>
-        <w:t xml:space="preserve">sample_price_means150 &lt;-</w:t>
+      <w:bookmarkStart w:id="36" w:name="take-a-random-sample-of-size-50-from-price.-using-this-sample-what-is-your-best-point-estimate-of-the-population-mean-home-price"/>
+      <w:bookmarkEnd w:id="36"/>
+      <w:r>
+        <w:t xml:space="preserve">1. Take a random sample of size 50 from price. Using this sample, what is your best point estimate of the population mean home price?</w:t>
+      </w:r>
+    </w:p>
+    <w:p>
+      <w:pPr>
+        <w:pStyle w:val="SourceCode"/>
+      </w:pPr>
+      <w:r>
+        <w:rPr>
+          <w:rStyle w:val="NormalTok"/>
+        </w:rPr>
+        <w:t xml:space="preserve">pricesamp1 &lt;-</w:t>
       </w:r>
       <w:r>
         <w:rPr>
@@ -2735,6 +2160,99 @@
         <w:rPr>
           <w:rStyle w:val="KeywordTok"/>
         </w:rPr>
+        <w:t xml:space="preserve">sample</w:t>
+      </w:r>
+      <w:r>
+        <w:rPr>
+          <w:rStyle w:val="NormalTok"/>
+        </w:rPr>
+        <w:t xml:space="preserve">(price, </w:t>
+      </w:r>
+      <w:r>
+        <w:rPr>
+          <w:rStyle w:val="DecValTok"/>
+        </w:rPr>
+        <w:t xml:space="preserve">50</w:t>
+      </w:r>
+      <w:r>
+        <w:rPr>
+          <w:rStyle w:val="NormalTok"/>
+        </w:rPr>
+        <w:t xml:space="preserve">)</w:t>
+      </w:r>
+      <w:r>
+        <w:br w:type="textWrapping"/>
+      </w:r>
+      <w:r>
+        <w:rPr>
+          <w:rStyle w:val="KeywordTok"/>
+        </w:rPr>
+        <w:t xml:space="preserve">mean</w:t>
+      </w:r>
+      <w:r>
+        <w:rPr>
+          <w:rStyle w:val="NormalTok"/>
+        </w:rPr>
+        <w:t xml:space="preserve">(pricesamp1) </w:t>
+      </w:r>
+      <w:r>
+        <w:rPr>
+          <w:rStyle w:val="CommentTok"/>
+        </w:rPr>
+        <w:t xml:space="preserve">#The mean of pricesamp1</w:t>
+      </w:r>
+    </w:p>
+    <w:p>
+      <w:pPr>
+        <w:pStyle w:val="SourceCode"/>
+      </w:pPr>
+      <w:r>
+        <w:rPr>
+          <w:rStyle w:val="VerbatimChar"/>
+        </w:rPr>
+        <w:t xml:space="preserve">## [1] 181007.8</w:t>
+      </w:r>
+    </w:p>
+    <w:p>
+      <w:pPr>
+        <w:pStyle w:val="Heading3"/>
+      </w:pPr>
+      <w:bookmarkStart w:id="37" w:name="the-best-point-estimate-of-the-population-mean-for-home-price-is-169967.6."/>
+      <w:bookmarkEnd w:id="37"/>
+      <w:r>
+        <w:t xml:space="preserve">The best point estimate of the population mean for home price is 169967.6.</w:t>
+      </w:r>
+    </w:p>
+    <w:p>
+      <w:pPr>
+        <w:pStyle w:val="Heading2"/>
+      </w:pPr>
+      <w:bookmarkStart w:id="38" w:name="since-you-have-access-to-the-population-simulate-the-sampling-distribution-for-the-sample-mean-ofhome-price-by-taking-5000-samples-from-the-population-of-size-50-and-computing-5000-price-samplemeans.-store-these-means-in-a-vector-called-sample_price_means50.-plot-the-data-then-describe-the-shape-of-this-simulated-sampling-distribution.-based-on-this-simulated-sampling-distribution-what-would-you-guess-the-mean-home-price-of-the-population-to-be"/>
+      <w:bookmarkEnd w:id="38"/>
+      <w:r>
+        <w:t xml:space="preserve">2. Since you have access to the population, simulate the sampling distribution for the sample mean ofhome price by taking 5000 samples from the population of size 50 and computing 5000 price samplemeans. Store these means in a vector called sample_price_means50. Plot the data, then describe the shape of this simulated sampling distribution. Based on this simulated sampling distribution, what would you guess the mean home price of the population to be?</w:t>
+      </w:r>
+    </w:p>
+    <w:p>
+      <w:pPr>
+        <w:pStyle w:val="SourceCode"/>
+      </w:pPr>
+      <w:r>
+        <w:rPr>
+          <w:rStyle w:val="NormalTok"/>
+        </w:rPr>
+        <w:t xml:space="preserve">sample_price_means50 &lt;-</w:t>
+      </w:r>
+      <w:r>
+        <w:rPr>
+          <w:rStyle w:val="StringTok"/>
+        </w:rPr>
+        <w:t xml:space="preserve"> </w:t>
+      </w:r>
+      <w:r>
+        <w:rPr>
+          <w:rStyle w:val="KeywordTok"/>
+        </w:rPr>
         <w:t xml:space="preserve">rep</w:t>
       </w:r>
       <w:r>
@@ -2849,7 +2367,7 @@
         <w:rPr>
           <w:rStyle w:val="DecValTok"/>
         </w:rPr>
-        <w:t xml:space="preserve">150</w:t>
+        <w:t xml:space="preserve">50</w:t>
       </w:r>
       <w:r>
         <w:rPr>
@@ -2864,7 +2382,7 @@
         <w:rPr>
           <w:rStyle w:val="NormalTok"/>
         </w:rPr>
-        <w:t xml:space="preserve">  sample_price_means150[i] &lt;-</w:t>
+        <w:t xml:space="preserve">  sample_price_means50[i] &lt;-</w:t>
       </w:r>
       <w:r>
         <w:rPr>
@@ -2906,7 +2424,7 @@
         <w:rPr>
           <w:rStyle w:val="NormalTok"/>
         </w:rPr>
-        <w:t xml:space="preserve">(sample_price_means150, </w:t>
+        <w:t xml:space="preserve">(sample_price_means50, </w:t>
       </w:r>
       <w:r>
         <w:rPr>
@@ -2924,7 +2442,7 @@
         <w:rPr>
           <w:rStyle w:val="StringTok"/>
         </w:rPr>
-        <w:t xml:space="preserve">"Price of Houses in sample_means100"</w:t>
+        <w:t xml:space="preserve">"Prices of Houses in sample_price_means50"</w:t>
       </w:r>
       <w:r>
         <w:rPr>
@@ -2971,13 +2489,13 @@
               <a:graphicData uri="http://schemas.openxmlformats.org/drawingml/2006/picture">
                 <pic:pic>
                   <pic:nvPicPr>
-                    <pic:cNvPr descr="Lab5_files/figure-docx/unnamed-chunk-9-1.png" id="0" name="Picture"/>
+                    <pic:cNvPr descr="Lab5_files/figure-docx/unnamed-chunk-8-1.png" id="0" name="Picture"/>
                     <pic:cNvPicPr>
                       <a:picLocks noChangeArrowheads="1" noChangeAspect="1"/>
                     </pic:cNvPicPr>
                   </pic:nvPicPr>
                   <pic:blipFill>
-                    <a:blip r:embed="rId41"/>
+                    <a:blip r:embed="rId39"/>
                     <a:stretch>
                       <a:fillRect/>
                     </a:stretch>
@@ -3018,6 +2536,383 @@
         <w:rPr>
           <w:rStyle w:val="NormalTok"/>
         </w:rPr>
+        <w:t xml:space="preserve">(sample_price_means50) </w:t>
+      </w:r>
+      <w:r>
+        <w:rPr>
+          <w:rStyle w:val="CommentTok"/>
+        </w:rPr>
+        <w:t xml:space="preserve">#The mean of sample_price_means50</w:t>
+      </w:r>
+    </w:p>
+    <w:p>
+      <w:pPr>
+        <w:pStyle w:val="SourceCode"/>
+      </w:pPr>
+      <w:r>
+        <w:rPr>
+          <w:rStyle w:val="VerbatimChar"/>
+        </w:rPr>
+        <w:t xml:space="preserve">## [1] 180846.1</w:t>
+      </w:r>
+    </w:p>
+    <w:p>
+      <w:pPr>
+        <w:pStyle w:val="SourceCode"/>
+      </w:pPr>
+      <w:r>
+        <w:rPr>
+          <w:rStyle w:val="KeywordTok"/>
+        </w:rPr>
+        <w:t xml:space="preserve">sd</w:t>
+      </w:r>
+      <w:r>
+        <w:rPr>
+          <w:rStyle w:val="NormalTok"/>
+        </w:rPr>
+        <w:t xml:space="preserve">(sample_price_means50) </w:t>
+      </w:r>
+      <w:r>
+        <w:rPr>
+          <w:rStyle w:val="CommentTok"/>
+        </w:rPr>
+        <w:t xml:space="preserve">#The standard deviation of sample_price_means50</w:t>
+      </w:r>
+    </w:p>
+    <w:p>
+      <w:pPr>
+        <w:pStyle w:val="SourceCode"/>
+      </w:pPr>
+      <w:r>
+        <w:rPr>
+          <w:rStyle w:val="VerbatimChar"/>
+        </w:rPr>
+        <w:t xml:space="preserve">## [1] 11349.31</w:t>
+      </w:r>
+    </w:p>
+    <w:p>
+      <w:pPr>
+        <w:pStyle w:val="Heading3"/>
+      </w:pPr>
+      <w:bookmarkStart w:id="40" w:name="the-shape-of-the-distribution-can-be-describes-as-a-normal-distribution.-i-wouls-guess-that-the-mean-home-price-of-the-population-would-be-180743.5."/>
+      <w:bookmarkEnd w:id="40"/>
+      <w:r>
+        <w:t xml:space="preserve">The shape of the distribution can be describes as a normal distribution. I wouls guess that the mean home price of the population would be 180743.5.</w:t>
+      </w:r>
+    </w:p>
+    <w:p>
+      <w:pPr>
+        <w:pStyle w:val="Heading2"/>
+      </w:pPr>
+      <w:bookmarkStart w:id="41" w:name="change-your-sample-size-from-50-to-150-and-then-generate-a-simulated-sampling-distribution-using-the-same-method-as-above.-store-these-means-in-a-new-vector-called-sample_price_means150.-compare-and-contrast-the-shape-center-mean-and-spread-standard-deviation-of-your-simulated-sampling-distributions-for-n-50-and-n-150.-based-on-your-simulated-sampling-distribution-for-samples-of-size-n-150-what-would-you-guess-to-be-the-mean-sale-price-of-homes-in-ames-finally-calculate-and-report-the-actual-population-mean."/>
+      <w:bookmarkEnd w:id="41"/>
+      <w:r>
+        <w:t xml:space="preserve">3. Change your sample size from 50 to 150, and then generate a simulated sampling distribution using the same method as above. Store these means in a new vector called sample_price_means150. Compare and contrast the shape, center (mean), and spread (standard deviation) of your simulated sampling distributions for n = 50 and n = 150. Based on your simulated sampling distribution for samples of size n = 150, what would you guess to be the mean sale price of homes in Ames? Finally, calculate and report the actual population mean.</w:t>
+      </w:r>
+    </w:p>
+    <w:p>
+      <w:pPr>
+        <w:pStyle w:val="SourceCode"/>
+      </w:pPr>
+      <w:r>
+        <w:rPr>
+          <w:rStyle w:val="NormalTok"/>
+        </w:rPr>
+        <w:t xml:space="preserve">sample_price_means150 &lt;-</w:t>
+      </w:r>
+      <w:r>
+        <w:rPr>
+          <w:rStyle w:val="StringTok"/>
+        </w:rPr>
+        <w:t xml:space="preserve"> </w:t>
+      </w:r>
+      <w:r>
+        <w:rPr>
+          <w:rStyle w:val="KeywordTok"/>
+        </w:rPr>
+        <w:t xml:space="preserve">rep</w:t>
+      </w:r>
+      <w:r>
+        <w:rPr>
+          <w:rStyle w:val="NormalTok"/>
+        </w:rPr>
+        <w:t xml:space="preserve">(</w:t>
+      </w:r>
+      <w:r>
+        <w:rPr>
+          <w:rStyle w:val="DecValTok"/>
+        </w:rPr>
+        <w:t xml:space="preserve">0</w:t>
+      </w:r>
+      <w:r>
+        <w:rPr>
+          <w:rStyle w:val="NormalTok"/>
+        </w:rPr>
+        <w:t xml:space="preserve">, </w:t>
+      </w:r>
+      <w:r>
+        <w:rPr>
+          <w:rStyle w:val="DecValTok"/>
+        </w:rPr>
+        <w:t xml:space="preserve">5000</w:t>
+      </w:r>
+      <w:r>
+        <w:rPr>
+          <w:rStyle w:val="NormalTok"/>
+        </w:rPr>
+        <w:t xml:space="preserve">)</w:t>
+      </w:r>
+      <w:r>
+        <w:br w:type="textWrapping"/>
+      </w:r>
+      <w:r>
+        <w:rPr>
+          <w:rStyle w:val="ControlFlowTok"/>
+        </w:rPr>
+        <w:t xml:space="preserve">for</w:t>
+      </w:r>
+      <w:r>
+        <w:rPr>
+          <w:rStyle w:val="NormalTok"/>
+        </w:rPr>
+        <w:t xml:space="preserve"> (i </w:t>
+      </w:r>
+      <w:r>
+        <w:rPr>
+          <w:rStyle w:val="ControlFlowTok"/>
+        </w:rPr>
+        <w:t xml:space="preserve">in</w:t>
+      </w:r>
+      <w:r>
+        <w:rPr>
+          <w:rStyle w:val="NormalTok"/>
+        </w:rPr>
+        <w:t xml:space="preserve"> </w:t>
+      </w:r>
+      <w:r>
+        <w:rPr>
+          <w:rStyle w:val="DecValTok"/>
+        </w:rPr>
+        <w:t xml:space="preserve">1</w:t>
+      </w:r>
+      <w:r>
+        <w:rPr>
+          <w:rStyle w:val="OperatorTok"/>
+        </w:rPr>
+        <w:t xml:space="preserve">:</w:t>
+      </w:r>
+      <w:r>
+        <w:rPr>
+          <w:rStyle w:val="DecValTok"/>
+        </w:rPr>
+        <w:t xml:space="preserve">5000</w:t>
+      </w:r>
+      <w:r>
+        <w:rPr>
+          <w:rStyle w:val="NormalTok"/>
+        </w:rPr>
+        <w:t xml:space="preserve">) {</w:t>
+      </w:r>
+      <w:r>
+        <w:br w:type="textWrapping"/>
+      </w:r>
+      <w:r>
+        <w:rPr>
+          <w:rStyle w:val="NormalTok"/>
+        </w:rPr>
+        <w:t xml:space="preserve">  samp &lt;-</w:t>
+      </w:r>
+      <w:r>
+        <w:rPr>
+          <w:rStyle w:val="StringTok"/>
+        </w:rPr>
+        <w:t xml:space="preserve"> </w:t>
+      </w:r>
+      <w:r>
+        <w:rPr>
+          <w:rStyle w:val="KeywordTok"/>
+        </w:rPr>
+        <w:t xml:space="preserve">sample</w:t>
+      </w:r>
+      <w:r>
+        <w:rPr>
+          <w:rStyle w:val="NormalTok"/>
+        </w:rPr>
+        <w:t xml:space="preserve">(price, </w:t>
+      </w:r>
+      <w:r>
+        <w:rPr>
+          <w:rStyle w:val="DecValTok"/>
+        </w:rPr>
+        <w:t xml:space="preserve">150</w:t>
+      </w:r>
+      <w:r>
+        <w:rPr>
+          <w:rStyle w:val="NormalTok"/>
+        </w:rPr>
+        <w:t xml:space="preserve">)</w:t>
+      </w:r>
+      <w:r>
+        <w:br w:type="textWrapping"/>
+      </w:r>
+      <w:r>
+        <w:rPr>
+          <w:rStyle w:val="NormalTok"/>
+        </w:rPr>
+        <w:t xml:space="preserve">  sample_price_means150[i] &lt;-</w:t>
+      </w:r>
+      <w:r>
+        <w:rPr>
+          <w:rStyle w:val="StringTok"/>
+        </w:rPr>
+        <w:t xml:space="preserve"> </w:t>
+      </w:r>
+      <w:r>
+        <w:rPr>
+          <w:rStyle w:val="KeywordTok"/>
+        </w:rPr>
+        <w:t xml:space="preserve">mean</w:t>
+      </w:r>
+      <w:r>
+        <w:rPr>
+          <w:rStyle w:val="NormalTok"/>
+        </w:rPr>
+        <w:t xml:space="preserve">(samp)</w:t>
+      </w:r>
+      <w:r>
+        <w:br w:type="textWrapping"/>
+      </w:r>
+      <w:r>
+        <w:rPr>
+          <w:rStyle w:val="NormalTok"/>
+        </w:rPr>
+        <w:t xml:space="preserve">}</w:t>
+      </w:r>
+      <w:r>
+        <w:br w:type="textWrapping"/>
+      </w:r>
+      <w:r>
+        <w:rPr>
+          <w:rStyle w:val="KeywordTok"/>
+        </w:rPr>
+        <w:t xml:space="preserve">hist</w:t>
+      </w:r>
+      <w:r>
+        <w:rPr>
+          <w:rStyle w:val="NormalTok"/>
+        </w:rPr>
+        <w:t xml:space="preserve">(sample_price_means150, </w:t>
+      </w:r>
+      <w:r>
+        <w:rPr>
+          <w:rStyle w:val="DataTypeTok"/>
+        </w:rPr>
+        <w:t xml:space="preserve">main =</w:t>
+      </w:r>
+      <w:r>
+        <w:rPr>
+          <w:rStyle w:val="NormalTok"/>
+        </w:rPr>
+        <w:t xml:space="preserve"> </w:t>
+      </w:r>
+      <w:r>
+        <w:rPr>
+          <w:rStyle w:val="StringTok"/>
+        </w:rPr>
+        <w:t xml:space="preserve">"Price of Houses in sample_means100"</w:t>
+      </w:r>
+      <w:r>
+        <w:rPr>
+          <w:rStyle w:val="NormalTok"/>
+        </w:rPr>
+        <w:t xml:space="preserve">, </w:t>
+      </w:r>
+      <w:r>
+        <w:rPr>
+          <w:rStyle w:val="DataTypeTok"/>
+        </w:rPr>
+        <w:t xml:space="preserve">xlab =</w:t>
+      </w:r>
+      <w:r>
+        <w:rPr>
+          <w:rStyle w:val="NormalTok"/>
+        </w:rPr>
+        <w:t xml:space="preserve"> </w:t>
+      </w:r>
+      <w:r>
+        <w:rPr>
+          <w:rStyle w:val="StringTok"/>
+        </w:rPr>
+        <w:t xml:space="preserve">"Price"</w:t>
+      </w:r>
+      <w:r>
+        <w:rPr>
+          <w:rStyle w:val="NormalTok"/>
+        </w:rPr>
+        <w:t xml:space="preserve">)</w:t>
+      </w:r>
+    </w:p>
+    <w:p>
+      <w:pPr>
+        <w:pStyle w:val="FirstParagraph"/>
+      </w:pPr>
+      <w:r>
+        <w:drawing>
+          <wp:inline>
+            <wp:extent cx="4620126" cy="3696101"/>
+            <wp:effectExtent b="0" l="0" r="0" t="0"/>
+            <wp:docPr descr="" title="" id="1" name="Picture"/>
+            <a:graphic>
+              <a:graphicData uri="http://schemas.openxmlformats.org/drawingml/2006/picture">
+                <pic:pic>
+                  <pic:nvPicPr>
+                    <pic:cNvPr descr="Lab5_files/figure-docx/unnamed-chunk-9-1.png" id="0" name="Picture"/>
+                    <pic:cNvPicPr>
+                      <a:picLocks noChangeArrowheads="1" noChangeAspect="1"/>
+                    </pic:cNvPicPr>
+                  </pic:nvPicPr>
+                  <pic:blipFill>
+                    <a:blip r:embed="rId42"/>
+                    <a:stretch>
+                      <a:fillRect/>
+                    </a:stretch>
+                  </pic:blipFill>
+                  <pic:spPr bwMode="auto">
+                    <a:xfrm>
+                      <a:off x="0" y="0"/>
+                      <a:ext cx="4620126" cy="3696101"/>
+                    </a:xfrm>
+                    <a:prstGeom prst="rect">
+                      <a:avLst/>
+                    </a:prstGeom>
+                    <a:noFill/>
+                    <a:ln w="9525">
+                      <a:noFill/>
+                      <a:headEnd/>
+                      <a:tailEnd/>
+                    </a:ln>
+                  </pic:spPr>
+                </pic:pic>
+              </a:graphicData>
+            </a:graphic>
+          </wp:inline>
+        </w:drawing>
+      </w:r>
+    </w:p>
+    <w:p>
+      <w:pPr>
+        <w:pStyle w:val="SourceCode"/>
+      </w:pPr>
+      <w:r>
+        <w:rPr>
+          <w:rStyle w:val="KeywordTok"/>
+        </w:rPr>
+        <w:t xml:space="preserve">mean</w:t>
+      </w:r>
+      <w:r>
+        <w:rPr>
+          <w:rStyle w:val="NormalTok"/>
+        </w:rPr>
         <w:t xml:space="preserve">(sample_price_means150) </w:t>
       </w:r>
       <w:r>
@@ -3110,8 +3005,8 @@
       <w:pPr>
         <w:pStyle w:val="Heading3"/>
       </w:pPr>
-      <w:bookmarkStart w:id="42" w:name="the-shape-of-this-histogram-would-be-best-described-as-a-noraml-distribution.-this-would-be-similar-to-the-n-50-distribution.-the-mean-of-n50-is-180743.5-while-n150-is-180773.-the-standard-deviation-for-n50-is-11146.54-while-n150-is-6376.608.-as-the-sample-size-increases-the-standard-devition-decreases-while-the-mean-gets-closer-to-the-population-mean.-i-would-guess-that-the-mean-price-of-homes-would-be-closer-to-180800.-the-mean-price-of-homes-is-180796.10."/>
-      <w:bookmarkEnd w:id="42"/>
+      <w:bookmarkStart w:id="43" w:name="the-shape-of-this-histogram-would-be-best-described-as-a-noraml-distribution.-this-would-be-similar-to-the-n-50-distribution.-the-mean-of-n50-is-180743.5-while-n150-is-180773.-the-standard-deviation-for-n50-is-11146.54-while-n150-is-6376.608.-as-the-sample-size-increases-the-standard-devition-decreases-while-the-mean-gets-closer-to-the-population-mean.-i-would-guess-that-the-mean-price-of-homes-would-be-closer-to-180800.-the-mean-price-of-homes-is-180796.10."/>
+      <w:bookmarkEnd w:id="43"/>
       <w:r>
         <w:t xml:space="preserve">The shape of this histogram would be best described as a noraml distribution. This would be similar to the n = 50 distribution. The mean of n=50 is 180743.5 while n=150 is 180773. The standard deviation for n=50 is 11146.54 while n=150 is 6376.608. As the sample size increases, the standard devition decreases while the mean gets closer to the population mean. I would guess that the mean price of homes would be closer to 180800. The mean price of homes is 180796.10.</w:t>
       </w:r>
@@ -3120,8 +3015,8 @@
       <w:pPr>
         <w:pStyle w:val="Heading2"/>
       </w:pPr>
-      <w:bookmarkStart w:id="43" w:name="of-the-sampling-distributions-from-2-and-3-which-has-a-smaller-spread-standard-deviation-if-were-concerned-with-making-estimates-that-are-more-often-close-to-the-true-value-would-we-prefer-a-sampling-distribution-with-a-large-or-small-spread-explain-your-reasoning."/>
-      <w:bookmarkEnd w:id="43"/>
+      <w:bookmarkStart w:id="44" w:name="of-the-sampling-distributions-from-2-and-3-which-has-a-smaller-spread-standard-deviation-if-were-concerned-with-making-estimates-that-are-more-often-close-to-the-true-value-would-we-prefer-a-sampling-distribution-with-a-large-or-small-spread-explain-your-reasoning."/>
+      <w:bookmarkEnd w:id="44"/>
       <w:r>
         <w:t xml:space="preserve">4. Of the sampling distributions from #2 and #3, which has a smaller spread (standard deviation)? If we’re concerned with making estimates that are more often close to the true value, would we prefer a sampling distribution with a large or small spread? Explain your reasoning.</w:t>
       </w:r>
@@ -3130,8 +3025,8 @@
       <w:pPr>
         <w:pStyle w:val="Heading3"/>
       </w:pPr>
-      <w:bookmarkStart w:id="44" w:name="the-variable-sample_price_means150-has-a-smaller-standard-deviation-of-6366.195.-in-order-to-make-a-good-estimate-we-would-like-distributions-to-have-a-small-spread.-with-a-small-spread-we-know-that-the-data-is-clustered-around-the-mean-which-makes-the-data-more-reliable."/>
-      <w:bookmarkEnd w:id="44"/>
+      <w:bookmarkStart w:id="45" w:name="the-variable-sample_price_means150-has-a-smaller-standard-deviation-of-6366.195.-in-order-to-make-a-good-estimate-we-would-like-distributions-to-have-a-small-spread.-with-a-small-spread-we-know-that-the-data-is-clustered-around-the-mean-which-makes-the-data-more-reliable."/>
+      <w:bookmarkEnd w:id="45"/>
       <w:r>
         <w:t xml:space="preserve">The variable sample_price_means150 has a smaller standard deviation of 6366.195. In order to make a good estimate, we would like distributions to have a small spread. With a small spread, we know that the data is clustered around the mean which makes the data more reliable.</w:t>
       </w:r>
@@ -3244,7 +3139,7 @@
     </w:lvl>
   </w:abstractNum>
   <w:abstractNum w:abstractNumId="990">
-    <w:nsid w:val="122111c8"/>
+    <w:nsid w:val="39f80da7"/>
     <w:multiLevelType w:val="multilevel"/>
     <w:lvl w:ilvl="0">
       <w:numFmt w:val="bullet"/>

</xml_diff>